<commit_message>
thay doi lan 2
</commit_message>
<xml_diff>
--- a/NCTNghia.docx
+++ b/NCTNghia.docx
@@ -18,6 +18,32 @@
         </w:rPr>
         <w:t>NCTN</w:t>
       </w:r>
+      <w:r>
+        <w:rPr>
+          <w:b/>
+          <w:i/>
+          <w:lang w:val="en-US"/>
+        </w:rPr>
+        <w:t xml:space="preserve"> </w:t>
+      </w:r>
+      <w:proofErr w:type="spellStart"/>
+      <w:r>
+        <w:rPr>
+          <w:b/>
+          <w:i/>
+          <w:lang w:val="en-US"/>
+        </w:rPr>
+        <w:t>lần</w:t>
+      </w:r>
+      <w:proofErr w:type="spellEnd"/>
+      <w:r>
+        <w:rPr>
+          <w:b/>
+          <w:i/>
+          <w:lang w:val="en-US"/>
+        </w:rPr>
+        <w:t xml:space="preserve"> 2</w:t>
+      </w:r>
     </w:p>
     <w:p>
       <w:pPr>
@@ -52,19 +78,7 @@
         <w:rPr>
           <w:b/>
         </w:rPr>
-        <w:t>m</w:t>
-      </w:r>
-      <w:r>
-        <w:rPr>
-          <w:b/>
-        </w:rPr>
-        <w:t>ộ</w:t>
-      </w:r>
-      <w:r>
-        <w:rPr>
-          <w:b/>
-        </w:rPr>
-        <w:t>t</w:t>
+        <w:t>một</w:t>
       </w:r>
       <w:proofErr w:type="spellEnd"/>
       <w:r>
@@ -92,13 +106,7 @@
         <w:rPr>
           <w:b/>
         </w:rPr>
-        <w:t>ch</w:t>
-      </w:r>
-      <w:r>
-        <w:rPr>
-          <w:b/>
-        </w:rPr>
-        <w:t>ữ</w:t>
+        <w:t>chữ</w:t>
       </w:r>
       <w:proofErr w:type="spellEnd"/>
       <w:r>
@@ -126,45 +134,21 @@
         <w:rPr>
           <w:b/>
         </w:rPr>
-        <w:t>m</w:t>
-      </w:r>
-      <w:r>
-        <w:rPr>
-          <w:b/>
-        </w:rPr>
-        <w:t>ọ</w:t>
-      </w:r>
-      <w:r>
-        <w:rPr>
-          <w:b/>
-        </w:rPr>
-        <w:t>i</w:t>
-      </w:r>
-      <w:proofErr w:type="spellEnd"/>
-      <w:r>
-        <w:rPr>
-          <w:b/>
-        </w:rPr>
-        <w:t xml:space="preserve"> </w:t>
-      </w:r>
-      <w:proofErr w:type="spellStart"/>
-      <w:r>
-        <w:rPr>
-          <w:b/>
-        </w:rPr>
-        <w:t>ngư</w:t>
-      </w:r>
-      <w:r>
-        <w:rPr>
-          <w:b/>
-        </w:rPr>
-        <w:t>ờ</w:t>
-      </w:r>
-      <w:r>
-        <w:rPr>
-          <w:b/>
-        </w:rPr>
-        <w:t>i</w:t>
+        <w:t>mọi</w:t>
+      </w:r>
+      <w:proofErr w:type="spellEnd"/>
+      <w:r>
+        <w:rPr>
+          <w:b/>
+        </w:rPr>
+        <w:t xml:space="preserve"> </w:t>
+      </w:r>
+      <w:proofErr w:type="spellStart"/>
+      <w:r>
+        <w:rPr>
+          <w:b/>
+        </w:rPr>
+        <w:t>người</w:t>
       </w:r>
       <w:proofErr w:type="spellEnd"/>
       <w:r>
@@ -199,13 +183,7 @@
         <w:rPr>
           <w:u w:val="single"/>
         </w:rPr>
-        <w:t>gi</w:t>
-      </w:r>
-      <w:r>
-        <w:rPr>
-          <w:u w:val="single"/>
-        </w:rPr>
-        <w:t>ả</w:t>
+        <w:t>giả</w:t>
       </w:r>
       <w:proofErr w:type="spellEnd"/>
       <w:r>
@@ -229,13 +207,7 @@
     </w:p>
     <w:p>
       <w:r>
-        <w:t>IN DÒNG CH</w:t>
-      </w:r>
-      <w:r>
-        <w:t>Ữ</w:t>
-      </w:r>
-      <w:r>
-        <w:t xml:space="preserve"> (</w:t>
+        <w:t>IN DÒNG CHỮ (</w:t>
       </w:r>
       <w:proofErr w:type="spellStart"/>
       <w:r>
@@ -247,27 +219,15 @@
       </w:r>
       <w:proofErr w:type="spellStart"/>
       <w:r>
-        <w:t>m</w:t>
-      </w:r>
-      <w:r>
-        <w:t>ọ</w:t>
-      </w:r>
-      <w:r>
-        <w:t>i</w:t>
-      </w:r>
-      <w:proofErr w:type="spellEnd"/>
-      <w:r>
-        <w:t xml:space="preserve"> </w:t>
-      </w:r>
-      <w:proofErr w:type="spellStart"/>
-      <w:r>
-        <w:t>ngư</w:t>
-      </w:r>
-      <w:r>
-        <w:t>ờ</w:t>
-      </w:r>
-      <w:r>
-        <w:t>i</w:t>
+        <w:t>mọi</w:t>
+      </w:r>
+      <w:proofErr w:type="spellEnd"/>
+      <w:r>
+        <w:t xml:space="preserve"> </w:t>
+      </w:r>
+      <w:proofErr w:type="spellStart"/>
+      <w:r>
+        <w:t>người</w:t>
       </w:r>
       <w:proofErr w:type="spellEnd"/>
       <w:r>
@@ -297,21 +257,7 @@
           <w:b/>
           <w:color w:val="FF0000"/>
         </w:rPr>
-        <w:t>C</w:t>
-      </w:r>
-      <w:r>
-        <w:rPr>
-          <w:b/>
-          <w:color w:val="FF0000"/>
-        </w:rPr>
-        <w:t>ấ</w:t>
-      </w:r>
-      <w:r>
-        <w:rPr>
-          <w:b/>
-          <w:color w:val="FF0000"/>
-        </w:rPr>
-        <w:t>u</w:t>
+        <w:t>Cấu</w:t>
       </w:r>
       <w:proofErr w:type="spellEnd"/>
       <w:r>
@@ -351,51 +297,23 @@
           <w:b/>
           <w:color w:val="FF0000"/>
         </w:rPr>
-        <w:t>Đi</w:t>
-      </w:r>
-      <w:r>
-        <w:rPr>
-          <w:b/>
-          <w:color w:val="FF0000"/>
-        </w:rPr>
-        <w:t>ề</w:t>
-      </w:r>
-      <w:r>
-        <w:rPr>
-          <w:b/>
-          <w:color w:val="FF0000"/>
-        </w:rPr>
-        <w:t>u</w:t>
-      </w:r>
-      <w:proofErr w:type="spellEnd"/>
-      <w:r>
-        <w:rPr>
-          <w:b/>
-          <w:color w:val="FF0000"/>
-        </w:rPr>
-        <w:t xml:space="preserve"> </w:t>
-      </w:r>
-      <w:proofErr w:type="spellStart"/>
-      <w:r>
-        <w:rPr>
-          <w:b/>
-          <w:color w:val="FF0000"/>
-        </w:rPr>
-        <w:t>ki</w:t>
-      </w:r>
-      <w:r>
-        <w:rPr>
-          <w:b/>
-          <w:color w:val="FF0000"/>
-        </w:rPr>
-        <w:t>ệ</w:t>
-      </w:r>
-      <w:r>
-        <w:rPr>
-          <w:b/>
-          <w:color w:val="FF0000"/>
-        </w:rPr>
-        <w:t>n</w:t>
+        <w:t>Điều</w:t>
+      </w:r>
+      <w:proofErr w:type="spellEnd"/>
+      <w:r>
+        <w:rPr>
+          <w:b/>
+          <w:color w:val="FF0000"/>
+        </w:rPr>
+        <w:t xml:space="preserve"> </w:t>
+      </w:r>
+      <w:proofErr w:type="spellStart"/>
+      <w:r>
+        <w:rPr>
+          <w:b/>
+          <w:color w:val="FF0000"/>
+        </w:rPr>
+        <w:t>kiện</w:t>
       </w:r>
       <w:proofErr w:type="spellEnd"/>
       <w:r>
@@ -427,51 +345,23 @@
           <w:b/>
           <w:color w:val="FF0000"/>
         </w:rPr>
-        <w:t>Đi</w:t>
-      </w:r>
-      <w:r>
-        <w:rPr>
-          <w:b/>
-          <w:color w:val="FF0000"/>
-        </w:rPr>
-        <w:t>ề</w:t>
-      </w:r>
-      <w:r>
-        <w:rPr>
-          <w:b/>
-          <w:color w:val="FF0000"/>
-        </w:rPr>
-        <w:t>n</w:t>
-      </w:r>
-      <w:proofErr w:type="spellEnd"/>
-      <w:r>
-        <w:rPr>
-          <w:b/>
-          <w:color w:val="FF0000"/>
-        </w:rPr>
-        <w:t xml:space="preserve"> </w:t>
-      </w:r>
-      <w:proofErr w:type="spellStart"/>
-      <w:r>
-        <w:rPr>
-          <w:b/>
-          <w:color w:val="FF0000"/>
-        </w:rPr>
-        <w:t>n</w:t>
-      </w:r>
-      <w:r>
-        <w:rPr>
-          <w:b/>
-          <w:color w:val="FF0000"/>
-        </w:rPr>
-        <w:t>ộ</w:t>
-      </w:r>
-      <w:r>
-        <w:rPr>
-          <w:b/>
-          <w:color w:val="FF0000"/>
-        </w:rPr>
-        <w:t>i</w:t>
+        <w:t>Điền</w:t>
+      </w:r>
+      <w:proofErr w:type="spellEnd"/>
+      <w:r>
+        <w:rPr>
+          <w:b/>
+          <w:color w:val="FF0000"/>
+        </w:rPr>
+        <w:t xml:space="preserve"> </w:t>
+      </w:r>
+      <w:proofErr w:type="spellStart"/>
+      <w:r>
+        <w:rPr>
+          <w:b/>
+          <w:color w:val="FF0000"/>
+        </w:rPr>
+        <w:t>nội</w:t>
       </w:r>
       <w:proofErr w:type="spellEnd"/>
       <w:r>
@@ -487,81 +377,39 @@
           <w:b/>
           <w:color w:val="FF0000"/>
         </w:rPr>
-        <w:t>mu</w:t>
-      </w:r>
-      <w:r>
-        <w:rPr>
-          <w:b/>
-          <w:color w:val="FF0000"/>
-        </w:rPr>
-        <w:t>ố</w:t>
-      </w:r>
-      <w:r>
-        <w:rPr>
-          <w:b/>
-          <w:color w:val="FF0000"/>
-        </w:rPr>
-        <w:t>n</w:t>
-      </w:r>
-      <w:proofErr w:type="spellEnd"/>
-      <w:r>
-        <w:rPr>
-          <w:b/>
-          <w:color w:val="FF0000"/>
-        </w:rPr>
-        <w:t xml:space="preserve"> </w:t>
-      </w:r>
-      <w:proofErr w:type="spellStart"/>
-      <w:r>
-        <w:rPr>
-          <w:b/>
-          <w:color w:val="FF0000"/>
-        </w:rPr>
-        <w:t>th</w:t>
-      </w:r>
-      <w:r>
-        <w:rPr>
-          <w:b/>
-          <w:color w:val="FF0000"/>
-        </w:rPr>
-        <w:t>ự</w:t>
-      </w:r>
-      <w:r>
-        <w:rPr>
-          <w:b/>
-          <w:color w:val="FF0000"/>
-        </w:rPr>
-        <w:t>c</w:t>
-      </w:r>
-      <w:proofErr w:type="spellEnd"/>
-      <w:r>
-        <w:rPr>
-          <w:b/>
-          <w:color w:val="FF0000"/>
-        </w:rPr>
-        <w:t xml:space="preserve"> </w:t>
-      </w:r>
-      <w:proofErr w:type="spellStart"/>
-      <w:r>
-        <w:rPr>
-          <w:b/>
-          <w:color w:val="FF0000"/>
-        </w:rPr>
-        <w:t>hi</w:t>
-      </w:r>
-      <w:r>
-        <w:rPr>
-          <w:b/>
-          <w:color w:val="FF0000"/>
-        </w:rPr>
-        <w:t>ệ</w:t>
-      </w:r>
-      <w:r>
-        <w:rPr>
-          <w:b/>
-          <w:color w:val="FF0000"/>
-        </w:rPr>
-        <w:t>n</w:t>
+        <w:t>muốn</w:t>
+      </w:r>
+      <w:proofErr w:type="spellEnd"/>
+      <w:r>
+        <w:rPr>
+          <w:b/>
+          <w:color w:val="FF0000"/>
+        </w:rPr>
+        <w:t xml:space="preserve"> </w:t>
+      </w:r>
+      <w:proofErr w:type="spellStart"/>
+      <w:r>
+        <w:rPr>
+          <w:b/>
+          <w:color w:val="FF0000"/>
+        </w:rPr>
+        <w:t>thực</w:t>
+      </w:r>
+      <w:proofErr w:type="spellEnd"/>
+      <w:r>
+        <w:rPr>
+          <w:b/>
+          <w:color w:val="FF0000"/>
+        </w:rPr>
+        <w:t xml:space="preserve"> </w:t>
+      </w:r>
+      <w:proofErr w:type="spellStart"/>
+      <w:r>
+        <w:rPr>
+          <w:b/>
+          <w:color w:val="FF0000"/>
+        </w:rPr>
+        <w:t>hiện</w:t>
       </w:r>
       <w:proofErr w:type="spellEnd"/>
       <w:r>
@@ -615,21 +463,7 @@
           <w:b/>
           <w:color w:val="FF0000"/>
         </w:rPr>
-        <w:t>Nh</w:t>
-      </w:r>
-      <w:r>
-        <w:rPr>
-          <w:b/>
-          <w:color w:val="FF0000"/>
-        </w:rPr>
-        <w:t>ậ</w:t>
-      </w:r>
-      <w:r>
-        <w:rPr>
-          <w:b/>
-          <w:color w:val="FF0000"/>
-        </w:rPr>
-        <w:t>p</w:t>
+        <w:t>Nhập</w:t>
       </w:r>
       <w:proofErr w:type="spellEnd"/>
       <w:r>
@@ -700,19 +534,7 @@
         <w:rPr>
           <w:b/>
         </w:rPr>
-        <w:t>Nh</w:t>
-      </w:r>
-      <w:r>
-        <w:rPr>
-          <w:b/>
-        </w:rPr>
-        <w:t>ậ</w:t>
-      </w:r>
-      <w:r>
-        <w:rPr>
-          <w:b/>
-        </w:rPr>
-        <w:t>p</w:t>
+        <w:t>Nhập</w:t>
       </w:r>
       <w:proofErr w:type="spellEnd"/>
       <w:r>
@@ -740,19 +562,7 @@
         <w:rPr>
           <w:b/>
         </w:rPr>
-        <w:t>ti</w:t>
-      </w:r>
-      <w:r>
-        <w:rPr>
-          <w:b/>
-        </w:rPr>
-        <w:t>ề</w:t>
-      </w:r>
-      <w:r>
-        <w:rPr>
-          <w:b/>
-        </w:rPr>
-        <w:t>n</w:t>
+        <w:t>tiền</w:t>
       </w:r>
       <w:proofErr w:type="spellEnd"/>
       <w:r>
@@ -794,19 +604,7 @@
         <w:rPr>
           <w:b/>
         </w:rPr>
-        <w:t>ti</w:t>
-      </w:r>
-      <w:r>
-        <w:rPr>
-          <w:b/>
-        </w:rPr>
-        <w:t>ề</w:t>
-      </w:r>
-      <w:r>
-        <w:rPr>
-          <w:b/>
-        </w:rPr>
-        <w:t>n</w:t>
+        <w:t>tiền</w:t>
       </w:r>
       <w:proofErr w:type="spellEnd"/>
       <w:r>
@@ -820,39 +618,21 @@
         <w:rPr>
           <w:b/>
         </w:rPr>
-        <w:t>đư</w:t>
-      </w:r>
-      <w:r>
-        <w:rPr>
-          <w:b/>
-        </w:rPr>
-        <w:t>ợ</w:t>
-      </w:r>
-      <w:r>
-        <w:rPr>
-          <w:b/>
-        </w:rPr>
-        <w:t>c</w:t>
-      </w:r>
-      <w:proofErr w:type="spellEnd"/>
-      <w:r>
-        <w:rPr>
-          <w:b/>
-        </w:rPr>
-        <w:t xml:space="preserve"> </w:t>
-      </w:r>
-      <w:proofErr w:type="spellStart"/>
-      <w:r>
-        <w:rPr>
-          <w:b/>
-        </w:rPr>
-        <w:t>gi</w:t>
-      </w:r>
-      <w:r>
-        <w:rPr>
-          <w:b/>
-        </w:rPr>
-        <w:t>ữ</w:t>
+        <w:t>được</w:t>
+      </w:r>
+      <w:proofErr w:type="spellEnd"/>
+      <w:r>
+        <w:rPr>
+          <w:b/>
+        </w:rPr>
+        <w:t xml:space="preserve"> </w:t>
+      </w:r>
+      <w:proofErr w:type="spellStart"/>
+      <w:r>
+        <w:rPr>
+          <w:b/>
+        </w:rPr>
+        <w:t>giữ</w:t>
       </w:r>
       <w:proofErr w:type="spellEnd"/>
       <w:r>
@@ -906,13 +686,7 @@
             </w:r>
             <w:proofErr w:type="spellStart"/>
             <w:r>
-              <w:t>Nh</w:t>
-            </w:r>
-            <w:r>
-              <w:t>ậ</w:t>
-            </w:r>
-            <w:r>
-              <w:t>p</w:t>
+              <w:t>Nhập</w:t>
             </w:r>
             <w:proofErr w:type="spellEnd"/>
             <w:r>
@@ -928,13 +702,7 @@
             </w:r>
             <w:proofErr w:type="spellStart"/>
             <w:r>
-              <w:t>ti</w:t>
-            </w:r>
-            <w:r>
-              <w:t>ề</w:t>
-            </w:r>
-            <w:r>
-              <w:t>n</w:t>
+              <w:t>tiền</w:t>
             </w:r>
             <w:proofErr w:type="spellEnd"/>
             <w:r>
@@ -943,23 +711,11 @@
           </w:p>
           <w:p>
             <w:r>
-              <w:t>IN DÒNG CH</w:t>
-            </w:r>
-            <w:r>
-              <w:t>Ữ</w:t>
-            </w:r>
-            <w:r>
-              <w:t xml:space="preserve"> (</w:t>
-            </w:r>
-            <w:proofErr w:type="spellStart"/>
-            <w:r>
-              <w:t>ti</w:t>
-            </w:r>
-            <w:r>
-              <w:t>ề</w:t>
-            </w:r>
-            <w:r>
-              <w:t>n</w:t>
+              <w:t>IN DÒNG CHỮ (</w:t>
+            </w:r>
+            <w:proofErr w:type="spellStart"/>
+            <w:r>
+              <w:t>tiền</w:t>
             </w:r>
             <w:proofErr w:type="spellEnd"/>
             <w:r>
@@ -1088,19 +844,7 @@
         <w:rPr>
           <w:b/>
         </w:rPr>
-        <w:t>Nh</w:t>
-      </w:r>
-      <w:r>
-        <w:rPr>
-          <w:b/>
-        </w:rPr>
-        <w:t>ậ</w:t>
-      </w:r>
-      <w:r>
-        <w:rPr>
-          <w:b/>
-        </w:rPr>
-        <w:t>p</w:t>
+        <w:t>Nhập</w:t>
       </w:r>
       <w:proofErr w:type="spellEnd"/>
       <w:r>
@@ -1128,19 +872,7 @@
         <w:rPr>
           <w:b/>
         </w:rPr>
-        <w:t>ti</w:t>
-      </w:r>
-      <w:r>
-        <w:rPr>
-          <w:b/>
-        </w:rPr>
-        <w:t>ề</w:t>
-      </w:r>
-      <w:r>
-        <w:rPr>
-          <w:b/>
-        </w:rPr>
-        <w:t>n</w:t>
+        <w:t>tiền</w:t>
       </w:r>
       <w:proofErr w:type="spellEnd"/>
       <w:r>
@@ -1182,45 +914,21 @@
         <w:rPr>
           <w:b/>
         </w:rPr>
-        <w:t>n</w:t>
-      </w:r>
-      <w:r>
-        <w:rPr>
-          <w:b/>
-        </w:rPr>
-        <w:t>ế</w:t>
-      </w:r>
-      <w:r>
-        <w:rPr>
-          <w:b/>
-        </w:rPr>
-        <w:t>u</w:t>
-      </w:r>
-      <w:proofErr w:type="spellEnd"/>
-      <w:r>
-        <w:rPr>
-          <w:b/>
-        </w:rPr>
-        <w:t xml:space="preserve"> </w:t>
-      </w:r>
-      <w:proofErr w:type="spellStart"/>
-      <w:r>
-        <w:rPr>
-          <w:b/>
-        </w:rPr>
-        <w:t>đư</w:t>
-      </w:r>
-      <w:r>
-        <w:rPr>
-          <w:b/>
-        </w:rPr>
-        <w:t>ợ</w:t>
-      </w:r>
-      <w:r>
-        <w:rPr>
-          <w:b/>
-        </w:rPr>
-        <w:t>c</w:t>
+        <w:t>nếu</w:t>
+      </w:r>
+      <w:proofErr w:type="spellEnd"/>
+      <w:r>
+        <w:rPr>
+          <w:b/>
+        </w:rPr>
+        <w:t xml:space="preserve"> </w:t>
+      </w:r>
+      <w:proofErr w:type="spellStart"/>
+      <w:r>
+        <w:rPr>
+          <w:b/>
+        </w:rPr>
+        <w:t>được</w:t>
       </w:r>
       <w:proofErr w:type="spellEnd"/>
       <w:r>
@@ -1262,13 +970,7 @@
         <w:rPr>
           <w:b/>
         </w:rPr>
-        <w:t>ch</w:t>
-      </w:r>
-      <w:r>
-        <w:rPr>
-          <w:b/>
-        </w:rPr>
-        <w:t>ữ</w:t>
+        <w:t>chữ</w:t>
       </w:r>
       <w:proofErr w:type="spellEnd"/>
       <w:r>
@@ -1336,13 +1038,7 @@
             </w:r>
             <w:proofErr w:type="spellStart"/>
             <w:r>
-              <w:t>Nh</w:t>
-            </w:r>
-            <w:r>
-              <w:t>ậ</w:t>
-            </w:r>
-            <w:r>
-              <w:t>p</w:t>
+              <w:t>Nhập</w:t>
             </w:r>
             <w:proofErr w:type="spellEnd"/>
             <w:r>
@@ -1358,13 +1054,7 @@
             </w:r>
             <w:proofErr w:type="spellStart"/>
             <w:r>
-              <w:t>ti</w:t>
-            </w:r>
-            <w:r>
-              <w:t>ề</w:t>
-            </w:r>
-            <w:r>
-              <w:t>n</w:t>
+              <w:t>tiền</w:t>
             </w:r>
             <w:proofErr w:type="spellEnd"/>
             <w:r>
@@ -1377,13 +1067,7 @@
             </w:r>
             <w:proofErr w:type="spellStart"/>
             <w:r>
-              <w:t>Ti</w:t>
-            </w:r>
-            <w:r>
-              <w:t>ề</w:t>
-            </w:r>
-            <w:r>
-              <w:t>n</w:t>
+              <w:t>Tiền</w:t>
             </w:r>
             <w:proofErr w:type="spellEnd"/>
             <w:r>
@@ -1393,13 +1077,7 @@
           <w:p>
             <w:r>
               <w:tab/>
-              <w:t>IN DÒNG CH</w:t>
-            </w:r>
-            <w:r>
-              <w:t>Ữ</w:t>
-            </w:r>
-            <w:r>
-              <w:t xml:space="preserve"> (Mua </w:t>
+              <w:t xml:space="preserve">IN DÒNG CHỮ (Mua </w:t>
             </w:r>
             <w:proofErr w:type="spellStart"/>
             <w:r>
@@ -1411,10 +1089,7 @@
             </w:r>
             <w:proofErr w:type="spellStart"/>
             <w:r>
-              <w:t>tr</w:t>
-            </w:r>
-            <w:r>
-              <w:t>ả</w:t>
+              <w:t>trả</w:t>
             </w:r>
             <w:proofErr w:type="spellEnd"/>
             <w:r>
@@ -1544,19 +1219,7 @@
         <w:rPr>
           <w:b/>
         </w:rPr>
-        <w:t>Nh</w:t>
-      </w:r>
-      <w:r>
-        <w:rPr>
-          <w:b/>
-        </w:rPr>
-        <w:t>ậ</w:t>
-      </w:r>
-      <w:r>
-        <w:rPr>
-          <w:b/>
-        </w:rPr>
-        <w:t>p</w:t>
+        <w:t>Nhập</w:t>
       </w:r>
       <w:proofErr w:type="spellEnd"/>
       <w:r>
@@ -1584,45 +1247,21 @@
         <w:rPr>
           <w:b/>
         </w:rPr>
-        <w:t>đi</w:t>
-      </w:r>
-      <w:r>
-        <w:rPr>
-          <w:b/>
-        </w:rPr>
-        <w:t>ể</w:t>
-      </w:r>
-      <w:r>
-        <w:rPr>
-          <w:b/>
-        </w:rPr>
-        <w:t>m</w:t>
-      </w:r>
-      <w:proofErr w:type="spellEnd"/>
-      <w:r>
-        <w:rPr>
-          <w:b/>
-        </w:rPr>
-        <w:t xml:space="preserve"> </w:t>
-      </w:r>
-      <w:proofErr w:type="spellStart"/>
-      <w:r>
-        <w:rPr>
-          <w:b/>
-        </w:rPr>
-        <w:t>c</w:t>
-      </w:r>
-      <w:r>
-        <w:rPr>
-          <w:b/>
-        </w:rPr>
-        <w:t>ủ</w:t>
-      </w:r>
-      <w:r>
-        <w:rPr>
-          <w:b/>
-        </w:rPr>
-        <w:t>a</w:t>
+        <w:t>điểm</w:t>
+      </w:r>
+      <w:proofErr w:type="spellEnd"/>
+      <w:r>
+        <w:rPr>
+          <w:b/>
+        </w:rPr>
+        <w:t xml:space="preserve"> </w:t>
+      </w:r>
+      <w:proofErr w:type="spellStart"/>
+      <w:r>
+        <w:rPr>
+          <w:b/>
+        </w:rPr>
+        <w:t>của</w:t>
       </w:r>
       <w:proofErr w:type="spellEnd"/>
       <w:r>
@@ -1636,19 +1275,7 @@
         <w:rPr>
           <w:b/>
         </w:rPr>
-        <w:t>n</w:t>
-      </w:r>
-      <w:r>
-        <w:rPr>
-          <w:b/>
-        </w:rPr>
-        <w:t>ế</w:t>
-      </w:r>
-      <w:r>
-        <w:rPr>
-          <w:b/>
-        </w:rPr>
-        <w:t>u</w:t>
+        <w:t>nếu</w:t>
       </w:r>
       <w:proofErr w:type="spellEnd"/>
       <w:r>
@@ -1676,13 +1303,7 @@
         <w:rPr>
           <w:b/>
         </w:rPr>
-        <w:t>ch</w:t>
-      </w:r>
-      <w:r>
-        <w:rPr>
-          <w:b/>
-        </w:rPr>
-        <w:t>ữ</w:t>
+        <w:t>chữ</w:t>
       </w:r>
       <w:proofErr w:type="spellEnd"/>
       <w:r>
@@ -1696,33 +1317,21 @@
         <w:rPr>
           <w:b/>
         </w:rPr>
-        <w:t>m</w:t>
-      </w:r>
-      <w:r>
-        <w:rPr>
-          <w:b/>
-        </w:rPr>
-        <w:t>ẹ</w:t>
-      </w:r>
-      <w:proofErr w:type="spellEnd"/>
-      <w:r>
-        <w:rPr>
-          <w:b/>
-        </w:rPr>
-        <w:t xml:space="preserve"> </w:t>
-      </w:r>
-      <w:proofErr w:type="spellStart"/>
-      <w:r>
-        <w:rPr>
-          <w:b/>
-        </w:rPr>
-        <w:t>s</w:t>
-      </w:r>
-      <w:r>
-        <w:rPr>
-          <w:b/>
-        </w:rPr>
-        <w:t>ẽ</w:t>
+        <w:t>mẹ</w:t>
+      </w:r>
+      <w:proofErr w:type="spellEnd"/>
+      <w:r>
+        <w:rPr>
+          <w:b/>
+        </w:rPr>
+        <w:t xml:space="preserve"> </w:t>
+      </w:r>
+      <w:proofErr w:type="spellStart"/>
+      <w:r>
+        <w:rPr>
+          <w:b/>
+        </w:rPr>
+        <w:t>sẽ</w:t>
       </w:r>
       <w:proofErr w:type="spellEnd"/>
       <w:r>
@@ -1736,19 +1345,7 @@
         <w:rPr>
           <w:b/>
         </w:rPr>
-        <w:t>chi</w:t>
-      </w:r>
-      <w:r>
-        <w:rPr>
-          <w:b/>
-        </w:rPr>
-        <w:t>ế</w:t>
-      </w:r>
-      <w:r>
-        <w:rPr>
-          <w:b/>
-        </w:rPr>
-        <w:t>c</w:t>
+        <w:t>chiếc</w:t>
       </w:r>
       <w:proofErr w:type="spellEnd"/>
       <w:r>
@@ -1762,45 +1359,21 @@
         <w:rPr>
           <w:b/>
         </w:rPr>
-        <w:t>đ</w:t>
-      </w:r>
-      <w:r>
-        <w:rPr>
-          <w:b/>
-        </w:rPr>
-        <w:t>ạ</w:t>
-      </w:r>
-      <w:r>
-        <w:rPr>
-          <w:b/>
-        </w:rPr>
-        <w:t>p</w:t>
-      </w:r>
-      <w:proofErr w:type="spellEnd"/>
-      <w:r>
-        <w:rPr>
-          <w:b/>
-        </w:rPr>
-        <w:t xml:space="preserve"> </w:t>
-      </w:r>
-      <w:proofErr w:type="spellStart"/>
-      <w:r>
-        <w:rPr>
-          <w:b/>
-        </w:rPr>
-        <w:t>m</w:t>
-      </w:r>
-      <w:r>
-        <w:rPr>
-          <w:b/>
-        </w:rPr>
-        <w:t>ớ</w:t>
-      </w:r>
-      <w:r>
-        <w:rPr>
-          <w:b/>
-        </w:rPr>
-        <w:t>i</w:t>
+        <w:t>đạp</w:t>
+      </w:r>
+      <w:proofErr w:type="spellEnd"/>
+      <w:r>
+        <w:rPr>
+          <w:b/>
+        </w:rPr>
+        <w:t xml:space="preserve"> </w:t>
+      </w:r>
+      <w:proofErr w:type="spellStart"/>
+      <w:r>
+        <w:rPr>
+          <w:b/>
+        </w:rPr>
+        <w:t>mới</w:t>
       </w:r>
       <w:proofErr w:type="spellEnd"/>
       <w:r>
@@ -1855,13 +1428,7 @@
             </w:r>
             <w:proofErr w:type="spellStart"/>
             <w:r>
-              <w:t>Nh</w:t>
-            </w:r>
-            <w:r>
-              <w:t>ậ</w:t>
-            </w:r>
-            <w:r>
-              <w:t>p</w:t>
+              <w:t>Nhập</w:t>
             </w:r>
             <w:proofErr w:type="spellEnd"/>
             <w:r>
@@ -1877,13 +1444,7 @@
             </w:r>
             <w:proofErr w:type="spellStart"/>
             <w:r>
-              <w:t>đi</w:t>
-            </w:r>
-            <w:r>
-              <w:t>ể</w:t>
-            </w:r>
-            <w:r>
-              <w:t>m</w:t>
+              <w:t>điểm</w:t>
             </w:r>
             <w:proofErr w:type="spellEnd"/>
             <w:r>
@@ -1891,13 +1452,7 @@
             </w:r>
             <w:proofErr w:type="spellStart"/>
             <w:r>
-              <w:t>c</w:t>
-            </w:r>
-            <w:r>
-              <w:t>ủ</w:t>
-            </w:r>
-            <w:r>
-              <w:t>a</w:t>
+              <w:t>của</w:t>
             </w:r>
             <w:proofErr w:type="spellEnd"/>
             <w:r>
@@ -1910,13 +1465,7 @@
             </w:r>
             <w:proofErr w:type="spellStart"/>
             <w:r>
-              <w:t>Đi</w:t>
-            </w:r>
-            <w:r>
-              <w:t>ể</w:t>
-            </w:r>
-            <w:r>
-              <w:t>m</w:t>
+              <w:t>Điểm</w:t>
             </w:r>
             <w:proofErr w:type="spellEnd"/>
             <w:r>
@@ -1924,13 +1473,7 @@
             </w:r>
             <w:proofErr w:type="spellStart"/>
             <w:r>
-              <w:t>c</w:t>
-            </w:r>
-            <w:r>
-              <w:t>ủ</w:t>
-            </w:r>
-            <w:r>
-              <w:t>a</w:t>
+              <w:t>của</w:t>
             </w:r>
             <w:proofErr w:type="spellEnd"/>
             <w:r>
@@ -1940,22 +1483,11 @@
           <w:p>
             <w:r>
               <w:tab/>
-            </w:r>
-            <w:r>
-              <w:t>IN DÒNG CH</w:t>
-            </w:r>
-            <w:r>
-              <w:t>Ữ</w:t>
-            </w:r>
-            <w:r>
-              <w:t xml:space="preserve"> (ba/</w:t>
-            </w:r>
-            <w:proofErr w:type="spellStart"/>
-            <w:r>
-              <w:t>m</w:t>
-            </w:r>
-            <w:r>
-              <w:t>ẹ</w:t>
+              <w:t>IN DÒNG CHỮ (ba/</w:t>
+            </w:r>
+            <w:proofErr w:type="spellStart"/>
+            <w:r>
+              <w:t>mẹ</w:t>
             </w:r>
             <w:proofErr w:type="spellEnd"/>
             <w:r>
@@ -1963,10 +1495,7 @@
             </w:r>
             <w:proofErr w:type="spellStart"/>
             <w:r>
-              <w:t>s</w:t>
-            </w:r>
-            <w:r>
-              <w:t>ẽ</w:t>
+              <w:t>sẽ</w:t>
             </w:r>
             <w:proofErr w:type="spellEnd"/>
             <w:r>
@@ -1974,13 +1503,7 @@
             </w:r>
             <w:proofErr w:type="spellStart"/>
             <w:r>
-              <w:t>chi</w:t>
-            </w:r>
-            <w:r>
-              <w:t>ế</w:t>
-            </w:r>
-            <w:r>
-              <w:t>c</w:t>
+              <w:t>chiếc</w:t>
             </w:r>
             <w:proofErr w:type="spellEnd"/>
             <w:r>
@@ -1988,13 +1511,7 @@
             </w:r>
             <w:proofErr w:type="spellStart"/>
             <w:r>
-              <w:t>đ</w:t>
-            </w:r>
-            <w:r>
-              <w:t>ạ</w:t>
-            </w:r>
-            <w:r>
-              <w:t>p</w:t>
+              <w:t>đạp</w:t>
             </w:r>
             <w:proofErr w:type="spellEnd"/>
             <w:r>
@@ -2002,13 +1519,7 @@
             </w:r>
             <w:proofErr w:type="spellStart"/>
             <w:r>
-              <w:t>m</w:t>
-            </w:r>
-            <w:r>
-              <w:t>ớ</w:t>
-            </w:r>
-            <w:r>
-              <w:t>i</w:t>
+              <w:t>mới</w:t>
             </w:r>
             <w:proofErr w:type="spellEnd"/>
             <w:r>
@@ -2113,21 +1624,7 @@
           <w:b/>
           <w:color w:val="FF0000"/>
         </w:rPr>
-        <w:t>C</w:t>
-      </w:r>
-      <w:r>
-        <w:rPr>
-          <w:b/>
-          <w:color w:val="FF0000"/>
-        </w:rPr>
-        <w:t>ấ</w:t>
-      </w:r>
-      <w:r>
-        <w:rPr>
-          <w:b/>
-          <w:color w:val="FF0000"/>
-        </w:rPr>
-        <w:t>u</w:t>
+        <w:t>Cấu</w:t>
       </w:r>
       <w:proofErr w:type="spellEnd"/>
       <w:r>
@@ -2174,21 +1671,7 @@
           <w:b/>
           <w:color w:val="FF0000"/>
         </w:rPr>
-        <w:t>l</w:t>
-      </w:r>
-      <w:r>
-        <w:rPr>
-          <w:b/>
-          <w:color w:val="FF0000"/>
-        </w:rPr>
-        <w:t>ấ</w:t>
-      </w:r>
-      <w:r>
-        <w:rPr>
-          <w:b/>
-          <w:color w:val="FF0000"/>
-        </w:rPr>
-        <w:t>y</w:t>
+        <w:t>lấy</w:t>
       </w:r>
       <w:proofErr w:type="spellEnd"/>
       <w:r>
@@ -2237,19 +1720,7 @@
         <w:rPr>
           <w:b/>
         </w:rPr>
-        <w:t>nh</w:t>
-      </w:r>
-      <w:r>
-        <w:rPr>
-          <w:b/>
-        </w:rPr>
-        <w:t>ậ</w:t>
-      </w:r>
-      <w:r>
-        <w:rPr>
-          <w:b/>
-        </w:rPr>
-        <w:t>p</w:t>
+        <w:t>nhập</w:t>
       </w:r>
       <w:proofErr w:type="spellEnd"/>
       <w:r>
@@ -2277,13 +1748,7 @@
         <w:rPr>
           <w:b/>
         </w:rPr>
-        <w:t>s</w:t>
-      </w:r>
-      <w:r>
-        <w:rPr>
-          <w:b/>
-        </w:rPr>
-        <w:t>ố</w:t>
+        <w:t>số</w:t>
       </w:r>
       <w:proofErr w:type="spellEnd"/>
       <w:r>
@@ -2297,19 +1762,7 @@
         <w:rPr>
           <w:b/>
         </w:rPr>
-        <w:t>n</w:t>
-      </w:r>
-      <w:r>
-        <w:rPr>
-          <w:b/>
-        </w:rPr>
-        <w:t>ế</w:t>
-      </w:r>
-      <w:r>
-        <w:rPr>
-          <w:b/>
-        </w:rPr>
-        <w:t>u</w:t>
+        <w:t>nếu</w:t>
       </w:r>
       <w:proofErr w:type="spellEnd"/>
       <w:r>
@@ -2323,19 +1776,7 @@
         <w:rPr>
           <w:b/>
         </w:rPr>
-        <w:t>h</w:t>
-      </w:r>
-      <w:r>
-        <w:rPr>
-          <w:b/>
-        </w:rPr>
-        <w:t>ế</w:t>
-      </w:r>
-      <w:r>
-        <w:rPr>
-          <w:b/>
-        </w:rPr>
-        <w:t>t</w:t>
+        <w:t>hết</w:t>
       </w:r>
       <w:proofErr w:type="spellEnd"/>
       <w:r>
@@ -2363,19 +1804,7 @@
         <w:rPr>
           <w:b/>
         </w:rPr>
-        <w:t>h</w:t>
-      </w:r>
-      <w:r>
-        <w:rPr>
-          <w:b/>
-        </w:rPr>
-        <w:t>ế</w:t>
-      </w:r>
-      <w:r>
-        <w:rPr>
-          <w:b/>
-        </w:rPr>
-        <w:t>t</w:t>
+        <w:t>hết</w:t>
       </w:r>
       <w:proofErr w:type="spellEnd"/>
       <w:r>
@@ -2430,13 +1859,7 @@
             </w:r>
             <w:proofErr w:type="spellStart"/>
             <w:r>
-              <w:t>Nh</w:t>
-            </w:r>
-            <w:r>
-              <w:t>ậ</w:t>
-            </w:r>
-            <w:r>
-              <w:t>p</w:t>
+              <w:t>Nhập</w:t>
             </w:r>
             <w:proofErr w:type="spellEnd"/>
             <w:r>
@@ -2452,10 +1875,7 @@
             </w:r>
             <w:proofErr w:type="spellStart"/>
             <w:r>
-              <w:t>s</w:t>
-            </w:r>
-            <w:r>
-              <w:t>ố</w:t>
+              <w:t>số</w:t>
             </w:r>
             <w:proofErr w:type="spellEnd"/>
             <w:r>
@@ -2470,23 +1890,11 @@
           <w:p>
             <w:r>
               <w:tab/>
-              <w:t>IN DÒNG CH</w:t>
-            </w:r>
-            <w:r>
-              <w:t>Ữ</w:t>
-            </w:r>
-            <w:r>
-              <w:t xml:space="preserve"> (a chia </w:t>
-            </w:r>
-            <w:proofErr w:type="spellStart"/>
-            <w:r>
-              <w:t>h</w:t>
-            </w:r>
-            <w:r>
-              <w:t>ế</w:t>
-            </w:r>
-            <w:r>
-              <w:t>t</w:t>
+              <w:t xml:space="preserve">IN DÒNG CHỮ (a chia </w:t>
+            </w:r>
+            <w:proofErr w:type="spellStart"/>
+            <w:r>
+              <w:t>hết</w:t>
             </w:r>
             <w:proofErr w:type="spellEnd"/>
             <w:r>
@@ -2590,21 +1998,7 @@
           <w:b/>
           <w:color w:val="FF0000"/>
         </w:rPr>
-        <w:t>C</w:t>
-      </w:r>
-      <w:r>
-        <w:rPr>
-          <w:b/>
-          <w:color w:val="FF0000"/>
-        </w:rPr>
-        <w:t>ấ</w:t>
-      </w:r>
-      <w:r>
-        <w:rPr>
-          <w:b/>
-          <w:color w:val="FF0000"/>
-        </w:rPr>
-        <w:t>u</w:t>
+        <w:t>Cấu</w:t>
       </w:r>
       <w:proofErr w:type="spellEnd"/>
       <w:r>
@@ -2651,51 +2045,23 @@
           <w:b/>
           <w:color w:val="FF0000"/>
         </w:rPr>
-        <w:t>Đi</w:t>
-      </w:r>
-      <w:r>
-        <w:rPr>
-          <w:b/>
-          <w:color w:val="FF0000"/>
-        </w:rPr>
-        <w:t>ề</w:t>
-      </w:r>
-      <w:r>
-        <w:rPr>
-          <w:b/>
-          <w:color w:val="FF0000"/>
-        </w:rPr>
-        <w:t>u</w:t>
-      </w:r>
-      <w:proofErr w:type="spellEnd"/>
-      <w:r>
-        <w:rPr>
-          <w:b/>
-          <w:color w:val="FF0000"/>
-        </w:rPr>
-        <w:t xml:space="preserve"> </w:t>
-      </w:r>
-      <w:proofErr w:type="spellStart"/>
-      <w:r>
-        <w:rPr>
-          <w:b/>
-          <w:color w:val="FF0000"/>
-        </w:rPr>
-        <w:t>ki</w:t>
-      </w:r>
-      <w:r>
-        <w:rPr>
-          <w:b/>
-          <w:color w:val="FF0000"/>
-        </w:rPr>
-        <w:t>ệ</w:t>
-      </w:r>
-      <w:r>
-        <w:rPr>
-          <w:b/>
-          <w:color w:val="FF0000"/>
-        </w:rPr>
-        <w:t>n</w:t>
+        <w:t>Điều</w:t>
+      </w:r>
+      <w:proofErr w:type="spellEnd"/>
+      <w:r>
+        <w:rPr>
+          <w:b/>
+          <w:color w:val="FF0000"/>
+        </w:rPr>
+        <w:t xml:space="preserve"> </w:t>
+      </w:r>
+      <w:proofErr w:type="spellStart"/>
+      <w:r>
+        <w:rPr>
+          <w:b/>
+          <w:color w:val="FF0000"/>
+        </w:rPr>
+        <w:t>kiện</w:t>
       </w:r>
       <w:proofErr w:type="spellEnd"/>
       <w:r>
@@ -2719,12 +2085,6 @@
           <w:color w:val="FF0000"/>
         </w:rPr>
         <w:tab/>
-      </w:r>
-      <w:r>
-        <w:rPr>
-          <w:b/>
-          <w:color w:val="FF0000"/>
-        </w:rPr>
         <w:t>(</w:t>
       </w:r>
       <w:proofErr w:type="spellStart"/>
@@ -2733,21 +2093,7 @@
           <w:b/>
           <w:color w:val="FF0000"/>
         </w:rPr>
-        <w:t>N</w:t>
-      </w:r>
-      <w:r>
-        <w:rPr>
-          <w:b/>
-          <w:color w:val="FF0000"/>
-        </w:rPr>
-        <w:t>ộ</w:t>
-      </w:r>
-      <w:r>
-        <w:rPr>
-          <w:b/>
-          <w:color w:val="FF0000"/>
-        </w:rPr>
-        <w:t>i</w:t>
+        <w:t>Nội</w:t>
       </w:r>
       <w:proofErr w:type="spellEnd"/>
       <w:r>
@@ -2779,51 +2125,23 @@
           <w:b/>
           <w:color w:val="FF0000"/>
         </w:rPr>
-        <w:t>đi</w:t>
-      </w:r>
-      <w:r>
-        <w:rPr>
-          <w:b/>
-          <w:color w:val="FF0000"/>
-        </w:rPr>
-        <w:t>ề</w:t>
-      </w:r>
-      <w:r>
-        <w:rPr>
-          <w:b/>
-          <w:color w:val="FF0000"/>
-        </w:rPr>
-        <w:t>u</w:t>
-      </w:r>
-      <w:proofErr w:type="spellEnd"/>
-      <w:r>
-        <w:rPr>
-          <w:b/>
-          <w:color w:val="FF0000"/>
-        </w:rPr>
-        <w:t xml:space="preserve"> </w:t>
-      </w:r>
-      <w:proofErr w:type="spellStart"/>
-      <w:r>
-        <w:rPr>
-          <w:b/>
-          <w:color w:val="FF0000"/>
-        </w:rPr>
-        <w:t>ki</w:t>
-      </w:r>
-      <w:r>
-        <w:rPr>
-          <w:b/>
-          <w:color w:val="FF0000"/>
-        </w:rPr>
-        <w:t>ệ</w:t>
-      </w:r>
-      <w:r>
-        <w:rPr>
-          <w:b/>
-          <w:color w:val="FF0000"/>
-        </w:rPr>
-        <w:t>n</w:t>
+        <w:t>điều</w:t>
+      </w:r>
+      <w:proofErr w:type="spellEnd"/>
+      <w:r>
+        <w:rPr>
+          <w:b/>
+          <w:color w:val="FF0000"/>
+        </w:rPr>
+        <w:t xml:space="preserve"> </w:t>
+      </w:r>
+      <w:proofErr w:type="spellStart"/>
+      <w:r>
+        <w:rPr>
+          <w:b/>
+          <w:color w:val="FF0000"/>
+        </w:rPr>
+        <w:t>kiện</w:t>
       </w:r>
       <w:proofErr w:type="spellEnd"/>
       <w:r>
@@ -2870,21 +2188,7 @@
           <w:b/>
           <w:color w:val="FF0000"/>
         </w:rPr>
-        <w:t>N</w:t>
-      </w:r>
-      <w:r>
-        <w:rPr>
-          <w:b/>
-          <w:color w:val="FF0000"/>
-        </w:rPr>
-        <w:t>ộ</w:t>
-      </w:r>
-      <w:r>
-        <w:rPr>
-          <w:b/>
-          <w:color w:val="FF0000"/>
-        </w:rPr>
-        <w:t>i</w:t>
+        <w:t>Nội</w:t>
       </w:r>
       <w:proofErr w:type="spellEnd"/>
       <w:r>
@@ -2916,51 +2220,23 @@
           <w:b/>
           <w:color w:val="FF0000"/>
         </w:rPr>
-        <w:t>đi</w:t>
-      </w:r>
-      <w:r>
-        <w:rPr>
-          <w:b/>
-          <w:color w:val="FF0000"/>
-        </w:rPr>
-        <w:t>ề</w:t>
-      </w:r>
-      <w:r>
-        <w:rPr>
-          <w:b/>
-          <w:color w:val="FF0000"/>
-        </w:rPr>
-        <w:t>u</w:t>
-      </w:r>
-      <w:proofErr w:type="spellEnd"/>
-      <w:r>
-        <w:rPr>
-          <w:b/>
-          <w:color w:val="FF0000"/>
-        </w:rPr>
-        <w:t xml:space="preserve"> </w:t>
-      </w:r>
-      <w:proofErr w:type="spellStart"/>
-      <w:r>
-        <w:rPr>
-          <w:b/>
-          <w:color w:val="FF0000"/>
-        </w:rPr>
-        <w:t>ki</w:t>
-      </w:r>
-      <w:r>
-        <w:rPr>
-          <w:b/>
-          <w:color w:val="FF0000"/>
-        </w:rPr>
-        <w:t>ệ</w:t>
-      </w:r>
-      <w:r>
-        <w:rPr>
-          <w:b/>
-          <w:color w:val="FF0000"/>
-        </w:rPr>
-        <w:t>n</w:t>
+        <w:t>điều</w:t>
+      </w:r>
+      <w:proofErr w:type="spellEnd"/>
+      <w:r>
+        <w:rPr>
+          <w:b/>
+          <w:color w:val="FF0000"/>
+        </w:rPr>
+        <w:t xml:space="preserve"> </w:t>
+      </w:r>
+      <w:proofErr w:type="spellStart"/>
+      <w:r>
+        <w:rPr>
+          <w:b/>
+          <w:color w:val="FF0000"/>
+        </w:rPr>
+        <w:t>kiện</w:t>
       </w:r>
       <w:proofErr w:type="spellEnd"/>
       <w:r>
@@ -3039,19 +2315,7 @@
         <w:rPr>
           <w:b/>
         </w:rPr>
-        <w:t>Nh</w:t>
-      </w:r>
-      <w:r>
-        <w:rPr>
-          <w:b/>
-        </w:rPr>
-        <w:t>ậ</w:t>
-      </w:r>
-      <w:r>
-        <w:rPr>
-          <w:b/>
-        </w:rPr>
-        <w:t>p</w:t>
+        <w:t>Nhập</w:t>
       </w:r>
       <w:proofErr w:type="spellEnd"/>
       <w:r>
@@ -3079,39 +2343,21 @@
         <w:rPr>
           <w:b/>
         </w:rPr>
-        <w:t>đi</w:t>
-      </w:r>
-      <w:r>
-        <w:rPr>
-          <w:b/>
-        </w:rPr>
-        <w:t>ể</w:t>
-      </w:r>
-      <w:r>
-        <w:rPr>
-          <w:b/>
-        </w:rPr>
-        <w:t>m</w:t>
-      </w:r>
-      <w:proofErr w:type="spellEnd"/>
-      <w:r>
-        <w:rPr>
-          <w:b/>
-        </w:rPr>
-        <w:t xml:space="preserve"> </w:t>
-      </w:r>
-      <w:proofErr w:type="spellStart"/>
-      <w:r>
-        <w:rPr>
-          <w:b/>
-        </w:rPr>
-        <w:t>s</w:t>
-      </w:r>
-      <w:r>
-        <w:rPr>
-          <w:b/>
-        </w:rPr>
-        <w:t>ố</w:t>
+        <w:t>điểm</w:t>
+      </w:r>
+      <w:proofErr w:type="spellEnd"/>
+      <w:r>
+        <w:rPr>
+          <w:b/>
+        </w:rPr>
+        <w:t xml:space="preserve"> </w:t>
+      </w:r>
+      <w:proofErr w:type="spellStart"/>
+      <w:r>
+        <w:rPr>
+          <w:b/>
+        </w:rPr>
+        <w:t>số</w:t>
       </w:r>
       <w:proofErr w:type="spellEnd"/>
       <w:r>
@@ -3125,71 +2371,35 @@
         <w:rPr>
           <w:b/>
         </w:rPr>
-        <w:t>n</w:t>
-      </w:r>
-      <w:r>
-        <w:rPr>
-          <w:b/>
-        </w:rPr>
-        <w:t>ế</w:t>
-      </w:r>
-      <w:r>
-        <w:rPr>
-          <w:b/>
-        </w:rPr>
-        <w:t>u</w:t>
-      </w:r>
-      <w:proofErr w:type="spellEnd"/>
-      <w:r>
-        <w:rPr>
-          <w:b/>
-        </w:rPr>
-        <w:t xml:space="preserve"> </w:t>
-      </w:r>
-      <w:proofErr w:type="spellStart"/>
-      <w:r>
-        <w:rPr>
-          <w:b/>
-        </w:rPr>
-        <w:t>đi</w:t>
-      </w:r>
-      <w:r>
-        <w:rPr>
-          <w:b/>
-        </w:rPr>
-        <w:t>ế</w:t>
-      </w:r>
-      <w:r>
-        <w:rPr>
-          <w:b/>
-        </w:rPr>
-        <w:t>m</w:t>
-      </w:r>
-      <w:proofErr w:type="spellEnd"/>
-      <w:r>
-        <w:rPr>
-          <w:b/>
-        </w:rPr>
-        <w:t xml:space="preserve"> </w:t>
-      </w:r>
-      <w:proofErr w:type="spellStart"/>
-      <w:r>
-        <w:rPr>
-          <w:b/>
-        </w:rPr>
-        <w:t>l</w:t>
-      </w:r>
-      <w:r>
-        <w:rPr>
-          <w:b/>
-        </w:rPr>
-        <w:t>ớ</w:t>
-      </w:r>
-      <w:r>
-        <w:rPr>
-          <w:b/>
-        </w:rPr>
-        <w:t>n</w:t>
+        <w:t>nếu</w:t>
+      </w:r>
+      <w:proofErr w:type="spellEnd"/>
+      <w:r>
+        <w:rPr>
+          <w:b/>
+        </w:rPr>
+        <w:t xml:space="preserve"> </w:t>
+      </w:r>
+      <w:proofErr w:type="spellStart"/>
+      <w:r>
+        <w:rPr>
+          <w:b/>
+        </w:rPr>
+        <w:t>điếm</w:t>
+      </w:r>
+      <w:proofErr w:type="spellEnd"/>
+      <w:r>
+        <w:rPr>
+          <w:b/>
+        </w:rPr>
+        <w:t xml:space="preserve"> </w:t>
+      </w:r>
+      <w:proofErr w:type="spellStart"/>
+      <w:r>
+        <w:rPr>
+          <w:b/>
+        </w:rPr>
+        <w:t>lớn</w:t>
       </w:r>
       <w:proofErr w:type="spellEnd"/>
       <w:r>
@@ -3231,39 +2441,21 @@
         <w:rPr>
           <w:b/>
         </w:rPr>
-        <w:t>ch</w:t>
-      </w:r>
-      <w:r>
-        <w:rPr>
-          <w:b/>
-        </w:rPr>
-        <w:t>ữ</w:t>
-      </w:r>
-      <w:proofErr w:type="spellEnd"/>
-      <w:r>
-        <w:rPr>
-          <w:b/>
-        </w:rPr>
-        <w:t xml:space="preserve"> </w:t>
-      </w:r>
-      <w:proofErr w:type="spellStart"/>
-      <w:r>
-        <w:rPr>
-          <w:b/>
-        </w:rPr>
-        <w:t>H</w:t>
-      </w:r>
-      <w:r>
-        <w:rPr>
-          <w:b/>
-        </w:rPr>
-        <w:t>ọ</w:t>
-      </w:r>
-      <w:r>
-        <w:rPr>
-          <w:b/>
-        </w:rPr>
-        <w:t>c</w:t>
+        <w:t>chữ</w:t>
+      </w:r>
+      <w:proofErr w:type="spellEnd"/>
+      <w:r>
+        <w:rPr>
+          <w:b/>
+        </w:rPr>
+        <w:t xml:space="preserve"> </w:t>
+      </w:r>
+      <w:proofErr w:type="spellStart"/>
+      <w:r>
+        <w:rPr>
+          <w:b/>
+        </w:rPr>
+        <w:t>Học</w:t>
       </w:r>
       <w:proofErr w:type="spellEnd"/>
       <w:r>
@@ -3277,19 +2469,7 @@
         <w:rPr>
           <w:b/>
         </w:rPr>
-        <w:t>gi</w:t>
-      </w:r>
-      <w:r>
-        <w:rPr>
-          <w:b/>
-        </w:rPr>
-        <w:t>ỏ</w:t>
-      </w:r>
-      <w:r>
-        <w:rPr>
-          <w:b/>
-        </w:rPr>
-        <w:t>i</w:t>
+        <w:t>giỏi</w:t>
       </w:r>
       <w:proofErr w:type="spellEnd"/>
       <w:r>
@@ -3303,45 +2483,21 @@
         <w:rPr>
           <w:b/>
         </w:rPr>
-        <w:t>ngư</w:t>
-      </w:r>
-      <w:r>
-        <w:rPr>
-          <w:b/>
-        </w:rPr>
-        <w:t>ợ</w:t>
-      </w:r>
-      <w:r>
-        <w:rPr>
-          <w:b/>
-        </w:rPr>
-        <w:t>c</w:t>
-      </w:r>
-      <w:proofErr w:type="spellEnd"/>
-      <w:r>
-        <w:rPr>
-          <w:b/>
-        </w:rPr>
-        <w:t xml:space="preserve"> </w:t>
-      </w:r>
-      <w:proofErr w:type="spellStart"/>
-      <w:r>
-        <w:rPr>
-          <w:b/>
-        </w:rPr>
-        <w:t>l</w:t>
-      </w:r>
-      <w:r>
-        <w:rPr>
-          <w:b/>
-        </w:rPr>
-        <w:t>ạ</w:t>
-      </w:r>
-      <w:r>
-        <w:rPr>
-          <w:b/>
-        </w:rPr>
-        <w:t>i</w:t>
+        <w:t>ngược</w:t>
+      </w:r>
+      <w:proofErr w:type="spellEnd"/>
+      <w:r>
+        <w:rPr>
+          <w:b/>
+        </w:rPr>
+        <w:t xml:space="preserve"> </w:t>
+      </w:r>
+      <w:proofErr w:type="spellStart"/>
+      <w:r>
+        <w:rPr>
+          <w:b/>
+        </w:rPr>
+        <w:t>lại</w:t>
       </w:r>
       <w:proofErr w:type="spellEnd"/>
       <w:r>
@@ -3369,13 +2525,7 @@
         <w:rPr>
           <w:b/>
         </w:rPr>
-        <w:t>ch</w:t>
-      </w:r>
-      <w:r>
-        <w:rPr>
-          <w:b/>
-        </w:rPr>
-        <w:t>ữ</w:t>
+        <w:t>chữ</w:t>
       </w:r>
       <w:proofErr w:type="spellEnd"/>
       <w:r>
@@ -3389,45 +2539,21 @@
         <w:rPr>
           <w:b/>
         </w:rPr>
-        <w:t>ph</w:t>
-      </w:r>
-      <w:r>
-        <w:rPr>
-          <w:b/>
-        </w:rPr>
-        <w:t>ả</w:t>
-      </w:r>
-      <w:r>
-        <w:rPr>
-          <w:b/>
-        </w:rPr>
-        <w:t>i</w:t>
-      </w:r>
-      <w:proofErr w:type="spellEnd"/>
-      <w:r>
-        <w:rPr>
-          <w:b/>
-        </w:rPr>
-        <w:t xml:space="preserve"> </w:t>
-      </w:r>
-      <w:proofErr w:type="spellStart"/>
-      <w:r>
-        <w:rPr>
-          <w:b/>
-        </w:rPr>
-        <w:t>H</w:t>
-      </w:r>
-      <w:r>
-        <w:rPr>
-          <w:b/>
-        </w:rPr>
-        <w:t>ọ</w:t>
-      </w:r>
-      <w:r>
-        <w:rPr>
-          <w:b/>
-        </w:rPr>
-        <w:t>c</w:t>
+        <w:t>phải</w:t>
+      </w:r>
+      <w:proofErr w:type="spellEnd"/>
+      <w:r>
+        <w:rPr>
+          <w:b/>
+        </w:rPr>
+        <w:t xml:space="preserve"> </w:t>
+      </w:r>
+      <w:proofErr w:type="spellStart"/>
+      <w:r>
+        <w:rPr>
+          <w:b/>
+        </w:rPr>
+        <w:t>Học</w:t>
       </w:r>
       <w:proofErr w:type="spellEnd"/>
       <w:r>
@@ -3441,19 +2567,7 @@
         <w:rPr>
           <w:b/>
         </w:rPr>
-        <w:t>gi</w:t>
-      </w:r>
-      <w:r>
-        <w:rPr>
-          <w:b/>
-        </w:rPr>
-        <w:t>ỏ</w:t>
-      </w:r>
-      <w:r>
-        <w:rPr>
-          <w:b/>
-        </w:rPr>
-        <w:t>i</w:t>
+        <w:t>giỏi</w:t>
       </w:r>
       <w:proofErr w:type="spellEnd"/>
     </w:p>
@@ -3501,13 +2615,7 @@
             </w:r>
             <w:proofErr w:type="spellStart"/>
             <w:r>
-              <w:t>Nh</w:t>
-            </w:r>
-            <w:r>
-              <w:t>ậ</w:t>
-            </w:r>
-            <w:r>
-              <w:t>p</w:t>
+              <w:t>Nhập</w:t>
             </w:r>
             <w:proofErr w:type="spellEnd"/>
             <w:r>
@@ -3523,13 +2631,7 @@
             </w:r>
             <w:proofErr w:type="spellStart"/>
             <w:r>
-              <w:t>đi</w:t>
-            </w:r>
-            <w:r>
-              <w:t>ể</w:t>
-            </w:r>
-            <w:r>
-              <w:t>m</w:t>
+              <w:t>điểm</w:t>
             </w:r>
             <w:proofErr w:type="spellEnd"/>
             <w:r>
@@ -3537,10 +2639,7 @@
             </w:r>
             <w:proofErr w:type="spellStart"/>
             <w:r>
-              <w:t>s</w:t>
-            </w:r>
-            <w:r>
-              <w:t>ố</w:t>
+              <w:t>số</w:t>
             </w:r>
             <w:proofErr w:type="spellEnd"/>
             <w:r>
@@ -3559,13 +2658,7 @@
             </w:r>
             <w:proofErr w:type="spellStart"/>
             <w:r>
-              <w:t>Đi</w:t>
-            </w:r>
-            <w:r>
-              <w:t>ể</w:t>
-            </w:r>
-            <w:r>
-              <w:t>m</w:t>
+              <w:t>Điểm</w:t>
             </w:r>
             <w:proofErr w:type="spellEnd"/>
             <w:r>
@@ -3573,10 +2666,7 @@
             </w:r>
             <w:proofErr w:type="spellStart"/>
             <w:r>
-              <w:t>s</w:t>
-            </w:r>
-            <w:r>
-              <w:t>ố</w:t>
+              <w:t>số</w:t>
             </w:r>
             <w:proofErr w:type="spellEnd"/>
             <w:r>
@@ -3584,13 +2674,7 @@
             </w:r>
             <w:proofErr w:type="spellStart"/>
             <w:r>
-              <w:t>l</w:t>
-            </w:r>
-            <w:r>
-              <w:t>ớ</w:t>
-            </w:r>
-            <w:r>
-              <w:t>n</w:t>
+              <w:t>lớn</w:t>
             </w:r>
             <w:proofErr w:type="spellEnd"/>
             <w:r>
@@ -3600,23 +2684,11 @@
           <w:p>
             <w:r>
               <w:tab/>
-              <w:t>IN DÒNG CH</w:t>
-            </w:r>
-            <w:r>
-              <w:t>Ữ</w:t>
-            </w:r>
-            <w:r>
-              <w:t xml:space="preserve"> (</w:t>
-            </w:r>
-            <w:proofErr w:type="spellStart"/>
-            <w:r>
-              <w:t>H</w:t>
-            </w:r>
-            <w:r>
-              <w:t>ọ</w:t>
-            </w:r>
-            <w:r>
-              <w:t>c</w:t>
+              <w:t>IN DÒNG CHỮ (</w:t>
+            </w:r>
+            <w:proofErr w:type="spellStart"/>
+            <w:r>
+              <w:t>Học</w:t>
             </w:r>
             <w:proofErr w:type="spellEnd"/>
             <w:r>
@@ -3624,13 +2696,7 @@
             </w:r>
             <w:proofErr w:type="spellStart"/>
             <w:r>
-              <w:t>gi</w:t>
-            </w:r>
-            <w:r>
-              <w:t>ỏ</w:t>
-            </w:r>
-            <w:r>
-              <w:t>i</w:t>
+              <w:t>giỏi</w:t>
             </w:r>
             <w:proofErr w:type="spellEnd"/>
             <w:r>
@@ -3653,23 +2719,11 @@
           <w:p>
             <w:r>
               <w:tab/>
-              <w:t>IN DÒNG CH</w:t>
-            </w:r>
-            <w:r>
-              <w:t>Ữ</w:t>
-            </w:r>
-            <w:r>
-              <w:t xml:space="preserve"> (Không </w:t>
-            </w:r>
-            <w:proofErr w:type="spellStart"/>
-            <w:r>
-              <w:t>ph</w:t>
-            </w:r>
-            <w:r>
-              <w:t>ả</w:t>
-            </w:r>
-            <w:r>
-              <w:t>i</w:t>
+              <w:t xml:space="preserve">IN DÒNG CHỮ (Không </w:t>
+            </w:r>
+            <w:proofErr w:type="spellStart"/>
+            <w:r>
+              <w:t>phải</w:t>
             </w:r>
             <w:proofErr w:type="spellEnd"/>
             <w:r>
@@ -3677,13 +2731,7 @@
             </w:r>
             <w:proofErr w:type="spellStart"/>
             <w:r>
-              <w:t>h</w:t>
-            </w:r>
-            <w:r>
-              <w:t>ọ</w:t>
-            </w:r>
-            <w:r>
-              <w:t>c</w:t>
+              <w:t>học</w:t>
             </w:r>
             <w:proofErr w:type="spellEnd"/>
             <w:r>
@@ -3691,13 +2739,7 @@
             </w:r>
             <w:proofErr w:type="spellStart"/>
             <w:r>
-              <w:t>gi</w:t>
-            </w:r>
-            <w:r>
-              <w:t>ỏ</w:t>
-            </w:r>
-            <w:r>
-              <w:t>i</w:t>
+              <w:t>giỏi</w:t>
             </w:r>
             <w:proofErr w:type="spellEnd"/>
             <w:r>
@@ -3830,19 +2872,7 @@
         <w:rPr>
           <w:b/>
         </w:rPr>
-        <w:t>Nh</w:t>
-      </w:r>
-      <w:r>
-        <w:rPr>
-          <w:b/>
-        </w:rPr>
-        <w:t>ậ</w:t>
-      </w:r>
-      <w:r>
-        <w:rPr>
-          <w:b/>
-        </w:rPr>
-        <w:t>p</w:t>
+        <w:t>Nhập</w:t>
       </w:r>
       <w:proofErr w:type="spellEnd"/>
       <w:r>
@@ -3870,39 +2900,21 @@
         <w:rPr>
           <w:b/>
         </w:rPr>
-        <w:t>m</w:t>
-      </w:r>
-      <w:r>
-        <w:rPr>
-          <w:b/>
-        </w:rPr>
-        <w:t>ộ</w:t>
-      </w:r>
-      <w:r>
-        <w:rPr>
-          <w:b/>
-        </w:rPr>
-        <w:t>t</w:t>
-      </w:r>
-      <w:proofErr w:type="spellEnd"/>
-      <w:r>
-        <w:rPr>
-          <w:b/>
-        </w:rPr>
-        <w:t xml:space="preserve"> </w:t>
-      </w:r>
-      <w:proofErr w:type="spellStart"/>
-      <w:r>
-        <w:rPr>
-          <w:b/>
-        </w:rPr>
-        <w:t>s</w:t>
-      </w:r>
-      <w:r>
-        <w:rPr>
-          <w:b/>
-        </w:rPr>
-        <w:t>ố</w:t>
+        <w:t>một</w:t>
+      </w:r>
+      <w:proofErr w:type="spellEnd"/>
+      <w:r>
+        <w:rPr>
+          <w:b/>
+        </w:rPr>
+        <w:t xml:space="preserve"> </w:t>
+      </w:r>
+      <w:proofErr w:type="spellStart"/>
+      <w:r>
+        <w:rPr>
+          <w:b/>
+        </w:rPr>
+        <w:t>số</w:t>
       </w:r>
       <w:proofErr w:type="spellEnd"/>
       <w:r>
@@ -3916,19 +2928,7 @@
         <w:rPr>
           <w:b/>
         </w:rPr>
-        <w:t>ki</w:t>
-      </w:r>
-      <w:r>
-        <w:rPr>
-          <w:b/>
-        </w:rPr>
-        <w:t>ể</w:t>
-      </w:r>
-      <w:r>
-        <w:rPr>
-          <w:b/>
-        </w:rPr>
-        <w:t>m</w:t>
+        <w:t>kiểm</w:t>
       </w:r>
       <w:proofErr w:type="spellEnd"/>
       <w:r>
@@ -3942,13 +2942,7 @@
         <w:rPr>
           <w:b/>
         </w:rPr>
-        <w:t>s</w:t>
-      </w:r>
-      <w:r>
-        <w:rPr>
-          <w:b/>
-        </w:rPr>
-        <w:t>ố</w:t>
+        <w:t>số</w:t>
       </w:r>
       <w:proofErr w:type="spellEnd"/>
       <w:r>
@@ -3990,19 +2984,7 @@
         <w:rPr>
           <w:b/>
         </w:rPr>
-        <w:t>h</w:t>
-      </w:r>
-      <w:r>
-        <w:rPr>
-          <w:b/>
-        </w:rPr>
-        <w:t>ế</w:t>
-      </w:r>
-      <w:r>
-        <w:rPr>
-          <w:b/>
-        </w:rPr>
-        <w:t>t</w:t>
+        <w:t>hết</w:t>
       </w:r>
       <w:proofErr w:type="spellEnd"/>
       <w:r>
@@ -4016,19 +2998,7 @@
         <w:rPr>
           <w:b/>
         </w:rPr>
-        <w:t>n</w:t>
-      </w:r>
-      <w:r>
-        <w:rPr>
-          <w:b/>
-        </w:rPr>
-        <w:t>ế</w:t>
-      </w:r>
-      <w:r>
-        <w:rPr>
-          <w:b/>
-        </w:rPr>
-        <w:t>u</w:t>
+        <w:t>nếu</w:t>
       </w:r>
       <w:proofErr w:type="spellEnd"/>
       <w:r>
@@ -4042,19 +3012,7 @@
         <w:rPr>
           <w:b/>
         </w:rPr>
-        <w:t>h</w:t>
-      </w:r>
-      <w:r>
-        <w:rPr>
-          <w:b/>
-        </w:rPr>
-        <w:t>ế</w:t>
-      </w:r>
-      <w:r>
-        <w:rPr>
-          <w:b/>
-        </w:rPr>
-        <w:t>t</w:t>
+        <w:t>hết</w:t>
       </w:r>
       <w:proofErr w:type="spellEnd"/>
       <w:r>
@@ -4096,13 +3054,7 @@
         <w:rPr>
           <w:b/>
         </w:rPr>
-        <w:t>s</w:t>
-      </w:r>
-      <w:r>
-        <w:rPr>
-          <w:b/>
-        </w:rPr>
-        <w:t>ố</w:t>
+        <w:t>số</w:t>
       </w:r>
       <w:proofErr w:type="spellEnd"/>
       <w:r>
@@ -4116,19 +3068,7 @@
         <w:rPr>
           <w:b/>
         </w:rPr>
-        <w:t>h</w:t>
-      </w:r>
-      <w:r>
-        <w:rPr>
-          <w:b/>
-        </w:rPr>
-        <w:t>ế</w:t>
-      </w:r>
-      <w:r>
-        <w:rPr>
-          <w:b/>
-        </w:rPr>
-        <w:t>t</w:t>
+        <w:t>hết</w:t>
       </w:r>
       <w:proofErr w:type="spellEnd"/>
       <w:r>
@@ -4142,45 +3082,21 @@
         <w:rPr>
           <w:b/>
         </w:rPr>
-        <w:t>ngư</w:t>
-      </w:r>
-      <w:r>
-        <w:rPr>
-          <w:b/>
-        </w:rPr>
-        <w:t>ợ</w:t>
-      </w:r>
-      <w:r>
-        <w:rPr>
-          <w:b/>
-        </w:rPr>
-        <w:t>c</w:t>
-      </w:r>
-      <w:proofErr w:type="spellEnd"/>
-      <w:r>
-        <w:rPr>
-          <w:b/>
-        </w:rPr>
-        <w:t xml:space="preserve"> </w:t>
-      </w:r>
-      <w:proofErr w:type="spellStart"/>
-      <w:r>
-        <w:rPr>
-          <w:b/>
-        </w:rPr>
-        <w:t>l</w:t>
-      </w:r>
-      <w:r>
-        <w:rPr>
-          <w:b/>
-        </w:rPr>
-        <w:t>ạ</w:t>
-      </w:r>
-      <w:r>
-        <w:rPr>
-          <w:b/>
-        </w:rPr>
-        <w:t>i</w:t>
+        <w:t>ngược</w:t>
+      </w:r>
+      <w:proofErr w:type="spellEnd"/>
+      <w:r>
+        <w:rPr>
+          <w:b/>
+        </w:rPr>
+        <w:t xml:space="preserve"> </w:t>
+      </w:r>
+      <w:proofErr w:type="spellStart"/>
+      <w:r>
+        <w:rPr>
+          <w:b/>
+        </w:rPr>
+        <w:t>lại</w:t>
       </w:r>
       <w:proofErr w:type="spellEnd"/>
       <w:r>
@@ -4194,39 +3110,21 @@
         <w:rPr>
           <w:b/>
         </w:rPr>
-        <w:t>ph</w:t>
-      </w:r>
-      <w:r>
-        <w:rPr>
-          <w:b/>
-        </w:rPr>
-        <w:t>ả</w:t>
-      </w:r>
-      <w:r>
-        <w:rPr>
-          <w:b/>
-        </w:rPr>
-        <w:t>i</w:t>
-      </w:r>
-      <w:proofErr w:type="spellEnd"/>
-      <w:r>
-        <w:rPr>
-          <w:b/>
-        </w:rPr>
-        <w:t xml:space="preserve"> </w:t>
-      </w:r>
-      <w:proofErr w:type="spellStart"/>
-      <w:r>
-        <w:rPr>
-          <w:b/>
-        </w:rPr>
-        <w:t>s</w:t>
-      </w:r>
-      <w:r>
-        <w:rPr>
-          <w:b/>
-        </w:rPr>
-        <w:t>ố</w:t>
+        <w:t>phải</w:t>
+      </w:r>
+      <w:proofErr w:type="spellEnd"/>
+      <w:r>
+        <w:rPr>
+          <w:b/>
+        </w:rPr>
+        <w:t xml:space="preserve"> </w:t>
+      </w:r>
+      <w:proofErr w:type="spellStart"/>
+      <w:r>
+        <w:rPr>
+          <w:b/>
+        </w:rPr>
+        <w:t>số</w:t>
       </w:r>
       <w:proofErr w:type="spellEnd"/>
       <w:r>
@@ -4240,19 +3138,7 @@
         <w:rPr>
           <w:b/>
         </w:rPr>
-        <w:t>h</w:t>
-      </w:r>
-      <w:r>
-        <w:rPr>
-          <w:b/>
-        </w:rPr>
-        <w:t>ế</w:t>
-      </w:r>
-      <w:r>
-        <w:rPr>
-          <w:b/>
-        </w:rPr>
-        <w:t>t</w:t>
+        <w:t>hết</w:t>
       </w:r>
       <w:proofErr w:type="spellEnd"/>
       <w:r>
@@ -4306,13 +3192,7 @@
             </w:r>
             <w:proofErr w:type="spellStart"/>
             <w:r>
-              <w:t>Nh</w:t>
-            </w:r>
-            <w:r>
-              <w:t>ậ</w:t>
-            </w:r>
-            <w:r>
-              <w:t>p</w:t>
+              <w:t>Nhập</w:t>
             </w:r>
             <w:proofErr w:type="spellEnd"/>
             <w:r>
@@ -4328,10 +3208,7 @@
             </w:r>
             <w:proofErr w:type="spellStart"/>
             <w:r>
-              <w:t>s</w:t>
-            </w:r>
-            <w:r>
-              <w:t>ố</w:t>
+              <w:t>số</w:t>
             </w:r>
             <w:proofErr w:type="spellEnd"/>
             <w:r>
@@ -4346,15 +3223,7 @@
           <w:p>
             <w:r>
               <w:tab/>
-            </w:r>
-            <w:r>
-              <w:t>IN DÒNG CH</w:t>
-            </w:r>
-            <w:r>
-              <w:t>Ữ</w:t>
-            </w:r>
-            <w:r>
-              <w:t xml:space="preserve"> (Đây </w:t>
+              <w:t xml:space="preserve">IN DÒNG CHỮ (Đây </w:t>
             </w:r>
             <w:proofErr w:type="spellStart"/>
             <w:r>
@@ -4366,10 +3235,7 @@
             </w:r>
             <w:proofErr w:type="spellStart"/>
             <w:r>
-              <w:t>s</w:t>
-            </w:r>
-            <w:r>
-              <w:t>ố</w:t>
+              <w:t>số</w:t>
             </w:r>
             <w:proofErr w:type="spellEnd"/>
             <w:r>
@@ -4377,13 +3243,7 @@
             </w:r>
             <w:proofErr w:type="spellStart"/>
             <w:r>
-              <w:t>h</w:t>
-            </w:r>
-            <w:r>
-              <w:t>ế</w:t>
-            </w:r>
-            <w:r>
-              <w:t>t</w:t>
+              <w:t>hết</w:t>
             </w:r>
             <w:proofErr w:type="spellEnd"/>
             <w:r>
@@ -4398,23 +3258,11 @@
           <w:p>
             <w:r>
               <w:tab/>
-              <w:t>IN DÒNG CH</w:t>
-            </w:r>
-            <w:r>
-              <w:t>Ữ</w:t>
-            </w:r>
-            <w:r>
-              <w:t xml:space="preserve"> (Đây không </w:t>
-            </w:r>
-            <w:proofErr w:type="spellStart"/>
-            <w:r>
-              <w:t>ph</w:t>
-            </w:r>
-            <w:r>
-              <w:t>ả</w:t>
-            </w:r>
-            <w:r>
-              <w:t>i</w:t>
+              <w:t xml:space="preserve">IN DÒNG CHỮ (Đây không </w:t>
+            </w:r>
+            <w:proofErr w:type="spellStart"/>
+            <w:r>
+              <w:t>phải</w:t>
             </w:r>
             <w:proofErr w:type="spellEnd"/>
             <w:r>
@@ -4430,10 +3278,7 @@
             </w:r>
             <w:proofErr w:type="spellStart"/>
             <w:r>
-              <w:t>s</w:t>
-            </w:r>
-            <w:r>
-              <w:t>ố</w:t>
+              <w:t>số</w:t>
             </w:r>
             <w:proofErr w:type="spellEnd"/>
             <w:r>
@@ -4441,13 +3286,7 @@
             </w:r>
             <w:proofErr w:type="spellStart"/>
             <w:r>
-              <w:t>h</w:t>
-            </w:r>
-            <w:r>
-              <w:t>ế</w:t>
-            </w:r>
-            <w:r>
-              <w:t>t</w:t>
+              <w:t>hết</w:t>
             </w:r>
             <w:proofErr w:type="spellEnd"/>
             <w:r>
@@ -4573,19 +3412,7 @@
         <w:rPr>
           <w:b/>
         </w:rPr>
-        <w:t>Nh</w:t>
-      </w:r>
-      <w:r>
-        <w:rPr>
-          <w:b/>
-        </w:rPr>
-        <w:t>ậ</w:t>
-      </w:r>
-      <w:r>
-        <w:rPr>
-          <w:b/>
-        </w:rPr>
-        <w:t>p</w:t>
+        <w:t>Nhập</w:t>
       </w:r>
       <w:proofErr w:type="spellEnd"/>
       <w:r>
@@ -4613,39 +3440,21 @@
         <w:rPr>
           <w:b/>
         </w:rPr>
-        <w:t>m</w:t>
-      </w:r>
-      <w:r>
-        <w:rPr>
-          <w:b/>
-        </w:rPr>
-        <w:t>ộ</w:t>
-      </w:r>
-      <w:r>
-        <w:rPr>
-          <w:b/>
-        </w:rPr>
-        <w:t>t</w:t>
-      </w:r>
-      <w:proofErr w:type="spellEnd"/>
-      <w:r>
-        <w:rPr>
-          <w:b/>
-        </w:rPr>
-        <w:t xml:space="preserve"> </w:t>
-      </w:r>
-      <w:proofErr w:type="spellStart"/>
-      <w:r>
-        <w:rPr>
-          <w:b/>
-        </w:rPr>
-        <w:t>s</w:t>
-      </w:r>
-      <w:r>
-        <w:rPr>
-          <w:b/>
-        </w:rPr>
-        <w:t>ố</w:t>
+        <w:t>một</w:t>
+      </w:r>
+      <w:proofErr w:type="spellEnd"/>
+      <w:r>
+        <w:rPr>
+          <w:b/>
+        </w:rPr>
+        <w:t xml:space="preserve"> </w:t>
+      </w:r>
+      <w:proofErr w:type="spellStart"/>
+      <w:r>
+        <w:rPr>
+          <w:b/>
+        </w:rPr>
+        <w:t>số</w:t>
       </w:r>
       <w:proofErr w:type="spellEnd"/>
       <w:r>
@@ -4659,19 +3468,7 @@
         <w:rPr>
           <w:b/>
         </w:rPr>
-        <w:t>ki</w:t>
-      </w:r>
-      <w:r>
-        <w:rPr>
-          <w:b/>
-        </w:rPr>
-        <w:t>ể</w:t>
-      </w:r>
-      <w:r>
-        <w:rPr>
-          <w:b/>
-        </w:rPr>
-        <w:t>m</w:t>
+        <w:t>kiểm</w:t>
       </w:r>
       <w:proofErr w:type="spellEnd"/>
       <w:r>
@@ -4685,13 +3482,7 @@
         <w:rPr>
           <w:b/>
         </w:rPr>
-        <w:t>s</w:t>
-      </w:r>
-      <w:r>
-        <w:rPr>
-          <w:b/>
-        </w:rPr>
-        <w:t>ố</w:t>
+        <w:t>số</w:t>
       </w:r>
       <w:proofErr w:type="spellEnd"/>
       <w:r>
@@ -4733,19 +3524,7 @@
         <w:rPr>
           <w:b/>
         </w:rPr>
-        <w:t>v</w:t>
-      </w:r>
-      <w:r>
-        <w:rPr>
-          <w:b/>
-        </w:rPr>
-        <w:t>ừ</w:t>
-      </w:r>
-      <w:r>
-        <w:rPr>
-          <w:b/>
-        </w:rPr>
-        <w:t>a</w:t>
+        <w:t>vừa</w:t>
       </w:r>
       <w:proofErr w:type="spellEnd"/>
       <w:r>
@@ -4759,19 +3538,7 @@
         <w:rPr>
           <w:b/>
         </w:rPr>
-        <w:t>h</w:t>
-      </w:r>
-      <w:r>
-        <w:rPr>
-          <w:b/>
-        </w:rPr>
-        <w:t>ế</w:t>
-      </w:r>
-      <w:r>
-        <w:rPr>
-          <w:b/>
-        </w:rPr>
-        <w:t>t</w:t>
+        <w:t>hết</w:t>
       </w:r>
       <w:proofErr w:type="spellEnd"/>
       <w:r>
@@ -4785,19 +3552,7 @@
         <w:rPr>
           <w:b/>
         </w:rPr>
-        <w:t>v</w:t>
-      </w:r>
-      <w:r>
-        <w:rPr>
-          <w:b/>
-        </w:rPr>
-        <w:t>ừ</w:t>
-      </w:r>
-      <w:r>
-        <w:rPr>
-          <w:b/>
-        </w:rPr>
-        <w:t>a</w:t>
+        <w:t>vừa</w:t>
       </w:r>
       <w:proofErr w:type="spellEnd"/>
       <w:r>
@@ -4811,19 +3566,7 @@
         <w:rPr>
           <w:b/>
         </w:rPr>
-        <w:t>h</w:t>
-      </w:r>
-      <w:r>
-        <w:rPr>
-          <w:b/>
-        </w:rPr>
-        <w:t>ế</w:t>
-      </w:r>
-      <w:r>
-        <w:rPr>
-          <w:b/>
-        </w:rPr>
-        <w:t>t</w:t>
+        <w:t>hết</w:t>
       </w:r>
       <w:proofErr w:type="spellEnd"/>
       <w:r>
@@ -4837,19 +3580,7 @@
         <w:rPr>
           <w:b/>
         </w:rPr>
-        <w:t>n</w:t>
-      </w:r>
-      <w:r>
-        <w:rPr>
-          <w:b/>
-        </w:rPr>
-        <w:t>ế</w:t>
-      </w:r>
-      <w:r>
-        <w:rPr>
-          <w:b/>
-        </w:rPr>
-        <w:t>u</w:t>
+        <w:t>nếu</w:t>
       </w:r>
       <w:proofErr w:type="spellEnd"/>
       <w:r>
@@ -4919,39 +3650,21 @@
         <w:rPr>
           <w:b/>
         </w:rPr>
-        <w:t>s</w:t>
-      </w:r>
-      <w:r>
-        <w:rPr>
-          <w:b/>
-        </w:rPr>
-        <w:t>ố</w:t>
-      </w:r>
-      <w:proofErr w:type="spellEnd"/>
-      <w:r>
-        <w:rPr>
-          <w:b/>
-        </w:rPr>
-        <w:t xml:space="preserve"> </w:t>
-      </w:r>
-      <w:proofErr w:type="spellStart"/>
-      <w:r>
-        <w:rPr>
-          <w:b/>
-        </w:rPr>
-        <w:t>v</w:t>
-      </w:r>
-      <w:r>
-        <w:rPr>
-          <w:b/>
-        </w:rPr>
-        <w:t>ừ</w:t>
-      </w:r>
-      <w:r>
-        <w:rPr>
-          <w:b/>
-        </w:rPr>
-        <w:t>a</w:t>
+        <w:t>số</w:t>
+      </w:r>
+      <w:proofErr w:type="spellEnd"/>
+      <w:r>
+        <w:rPr>
+          <w:b/>
+        </w:rPr>
+        <w:t xml:space="preserve"> </w:t>
+      </w:r>
+      <w:proofErr w:type="spellStart"/>
+      <w:r>
+        <w:rPr>
+          <w:b/>
+        </w:rPr>
+        <w:t>vừa</w:t>
       </w:r>
       <w:proofErr w:type="spellEnd"/>
       <w:r>
@@ -4965,19 +3678,7 @@
         <w:rPr>
           <w:b/>
         </w:rPr>
-        <w:t>h</w:t>
-      </w:r>
-      <w:r>
-        <w:rPr>
-          <w:b/>
-        </w:rPr>
-        <w:t>ế</w:t>
-      </w:r>
-      <w:r>
-        <w:rPr>
-          <w:b/>
-        </w:rPr>
-        <w:t>t</w:t>
+        <w:t>hết</w:t>
       </w:r>
       <w:proofErr w:type="spellEnd"/>
       <w:r>
@@ -5005,19 +3706,7 @@
         <w:rPr>
           <w:b/>
         </w:rPr>
-        <w:t>h</w:t>
-      </w:r>
-      <w:r>
-        <w:rPr>
-          <w:b/>
-        </w:rPr>
-        <w:t>ế</w:t>
-      </w:r>
-      <w:r>
-        <w:rPr>
-          <w:b/>
-        </w:rPr>
-        <w:t>t</w:t>
+        <w:t>hết</w:t>
       </w:r>
       <w:proofErr w:type="spellEnd"/>
       <w:r>
@@ -5041,13 +3730,7 @@
       </w:r>
       <w:proofErr w:type="spellStart"/>
       <w:r>
-        <w:t>L</w:t>
-      </w:r>
-      <w:r>
-        <w:t>ồ</w:t>
-      </w:r>
-      <w:r>
-        <w:t>ng</w:t>
+        <w:t>Lồng</w:t>
       </w:r>
       <w:proofErr w:type="spellEnd"/>
     </w:p>
@@ -5102,13 +3785,7 @@
             </w:r>
             <w:proofErr w:type="spellStart"/>
             <w:r>
-              <w:t>Nh</w:t>
-            </w:r>
-            <w:r>
-              <w:t>ậ</w:t>
-            </w:r>
-            <w:r>
-              <w:t>p</w:t>
+              <w:t>Nhập</w:t>
             </w:r>
             <w:proofErr w:type="spellEnd"/>
             <w:r>
@@ -5124,10 +3801,7 @@
             </w:r>
             <w:proofErr w:type="spellStart"/>
             <w:r>
-              <w:t>s</w:t>
-            </w:r>
-            <w:r>
-              <w:t>ố</w:t>
+              <w:t>số</w:t>
             </w:r>
             <w:proofErr w:type="spellEnd"/>
             <w:r>
@@ -5163,22 +3837,11 @@
             </w:r>
             <w:r>
               <w:tab/>
-            </w:r>
-            <w:r>
-              <w:t>IN DÒNG CH</w:t>
-            </w:r>
-            <w:r>
-              <w:t>Ữ</w:t>
-            </w:r>
-            <w:r>
-              <w:t xml:space="preserve"> (</w:t>
-            </w:r>
-            <w:proofErr w:type="spellStart"/>
-            <w:r>
-              <w:t>S</w:t>
-            </w:r>
-            <w:r>
-              <w:t>ố</w:t>
+              <w:t>IN DÒNG CHỮ (</w:t>
+            </w:r>
+            <w:proofErr w:type="spellStart"/>
+            <w:r>
+              <w:t>Số</w:t>
             </w:r>
             <w:proofErr w:type="spellEnd"/>
             <w:r>
@@ -5194,13 +3857,7 @@
             </w:r>
             <w:proofErr w:type="spellStart"/>
             <w:r>
-              <w:t>h</w:t>
-            </w:r>
-            <w:r>
-              <w:t>ế</w:t>
-            </w:r>
-            <w:r>
-              <w:t>t</w:t>
+              <w:t>hết</w:t>
             </w:r>
             <w:proofErr w:type="spellEnd"/>
             <w:r>
@@ -5411,13 +4068,7 @@
             </w:r>
             <w:proofErr w:type="spellStart"/>
             <w:r>
-              <w:t>Nh</w:t>
-            </w:r>
-            <w:r>
-              <w:t>ậ</w:t>
-            </w:r>
-            <w:r>
-              <w:t>p</w:t>
+              <w:t>Nhập</w:t>
             </w:r>
             <w:proofErr w:type="spellEnd"/>
             <w:r>
@@ -5433,10 +4084,7 @@
             </w:r>
             <w:proofErr w:type="spellStart"/>
             <w:r>
-              <w:t>s</w:t>
-            </w:r>
-            <w:r>
-              <w:t>ố</w:t>
+              <w:t>số</w:t>
             </w:r>
             <w:proofErr w:type="spellEnd"/>
             <w:r>
@@ -5459,20 +4107,11 @@
             </w:pPr>
             <w:r>
               <w:tab/>
-              <w:t>IN DÒNG CH</w:t>
-            </w:r>
-            <w:r>
-              <w:t>Ữ</w:t>
-            </w:r>
-            <w:r>
-              <w:t xml:space="preserve"> (</w:t>
-            </w:r>
-            <w:proofErr w:type="spellStart"/>
-            <w:r>
-              <w:t>S</w:t>
-            </w:r>
-            <w:r>
-              <w:t>ố</w:t>
+              <w:t>IN DÒNG CHỮ (</w:t>
+            </w:r>
+            <w:proofErr w:type="spellStart"/>
+            <w:r>
+              <w:t>Số</w:t>
             </w:r>
             <w:proofErr w:type="spellEnd"/>
             <w:r>
@@ -5488,13 +4127,7 @@
             </w:r>
             <w:proofErr w:type="spellStart"/>
             <w:r>
-              <w:t>h</w:t>
-            </w:r>
-            <w:r>
-              <w:t>ế</w:t>
-            </w:r>
-            <w:r>
-              <w:t>t</w:t>
+              <w:t>hết</w:t>
             </w:r>
             <w:proofErr w:type="spellEnd"/>
             <w:r>
@@ -5635,19 +4268,7 @@
         <w:rPr>
           <w:b/>
         </w:rPr>
-        <w:t>Nh</w:t>
-      </w:r>
-      <w:r>
-        <w:rPr>
-          <w:b/>
-        </w:rPr>
-        <w:t>ậ</w:t>
-      </w:r>
-      <w:r>
-        <w:rPr>
-          <w:b/>
-        </w:rPr>
-        <w:t>p</w:t>
+        <w:t>Nhập</w:t>
       </w:r>
       <w:proofErr w:type="spellEnd"/>
       <w:r>
@@ -5675,39 +4296,21 @@
         <w:rPr>
           <w:b/>
         </w:rPr>
-        <w:t>đi</w:t>
-      </w:r>
-      <w:r>
-        <w:rPr>
-          <w:b/>
-        </w:rPr>
-        <w:t>ể</w:t>
-      </w:r>
-      <w:r>
-        <w:rPr>
-          <w:b/>
-        </w:rPr>
-        <w:t>m</w:t>
-      </w:r>
-      <w:proofErr w:type="spellEnd"/>
-      <w:r>
-        <w:rPr>
-          <w:b/>
-        </w:rPr>
-        <w:t xml:space="preserve"> </w:t>
-      </w:r>
-      <w:proofErr w:type="spellStart"/>
-      <w:r>
-        <w:rPr>
-          <w:b/>
-        </w:rPr>
-        <w:t>s</w:t>
-      </w:r>
-      <w:r>
-        <w:rPr>
-          <w:b/>
-        </w:rPr>
-        <w:t>ố</w:t>
+        <w:t>điểm</w:t>
+      </w:r>
+      <w:proofErr w:type="spellEnd"/>
+      <w:r>
+        <w:rPr>
+          <w:b/>
+        </w:rPr>
+        <w:t xml:space="preserve"> </w:t>
+      </w:r>
+      <w:proofErr w:type="spellStart"/>
+      <w:r>
+        <w:rPr>
+          <w:b/>
+        </w:rPr>
+        <w:t>số</w:t>
       </w:r>
       <w:proofErr w:type="spellEnd"/>
       <w:r>
@@ -5734,45 +4337,21 @@
         <w:rPr>
           <w:b/>
         </w:rPr>
-        <w:t>n</w:t>
-      </w:r>
-      <w:r>
-        <w:rPr>
-          <w:b/>
-        </w:rPr>
-        <w:t>ế</w:t>
-      </w:r>
-      <w:r>
-        <w:rPr>
-          <w:b/>
-        </w:rPr>
-        <w:t>u</w:t>
-      </w:r>
-      <w:proofErr w:type="spellEnd"/>
-      <w:r>
-        <w:rPr>
-          <w:b/>
-        </w:rPr>
-        <w:t xml:space="preserve"> </w:t>
-      </w:r>
-      <w:proofErr w:type="spellStart"/>
-      <w:r>
-        <w:rPr>
-          <w:b/>
-        </w:rPr>
-        <w:t>đi</w:t>
-      </w:r>
-      <w:r>
-        <w:rPr>
-          <w:b/>
-        </w:rPr>
-        <w:t>ể</w:t>
-      </w:r>
-      <w:r>
-        <w:rPr>
-          <w:b/>
-        </w:rPr>
-        <w:t>m</w:t>
+        <w:t>nếu</w:t>
+      </w:r>
+      <w:proofErr w:type="spellEnd"/>
+      <w:r>
+        <w:rPr>
+          <w:b/>
+        </w:rPr>
+        <w:t xml:space="preserve"> </w:t>
+      </w:r>
+      <w:proofErr w:type="spellStart"/>
+      <w:r>
+        <w:rPr>
+          <w:b/>
+        </w:rPr>
+        <w:t>điểm</w:t>
       </w:r>
       <w:proofErr w:type="spellEnd"/>
       <w:r>
@@ -5800,13 +4379,7 @@
         <w:rPr>
           <w:b/>
         </w:rPr>
-        <w:t>ch</w:t>
-      </w:r>
-      <w:r>
-        <w:rPr>
-          <w:b/>
-        </w:rPr>
-        <w:t>ữ</w:t>
+        <w:t>chữ</w:t>
       </w:r>
       <w:proofErr w:type="spellEnd"/>
       <w:r>
@@ -5820,19 +4393,7 @@
         <w:rPr>
           <w:b/>
         </w:rPr>
-        <w:t>H</w:t>
-      </w:r>
-      <w:r>
-        <w:rPr>
-          <w:b/>
-        </w:rPr>
-        <w:t>ọ</w:t>
-      </w:r>
-      <w:r>
-        <w:rPr>
-          <w:b/>
-        </w:rPr>
-        <w:t>c</w:t>
+        <w:t>Học</w:t>
       </w:r>
       <w:proofErr w:type="spellEnd"/>
       <w:r>
@@ -5846,19 +4407,7 @@
         <w:rPr>
           <w:b/>
         </w:rPr>
-        <w:t>gi</w:t>
-      </w:r>
-      <w:r>
-        <w:rPr>
-          <w:b/>
-        </w:rPr>
-        <w:t>ỏ</w:t>
-      </w:r>
-      <w:r>
-        <w:rPr>
-          <w:b/>
-        </w:rPr>
-        <w:t>i</w:t>
+        <w:t>giỏi</w:t>
       </w:r>
       <w:proofErr w:type="spellEnd"/>
     </w:p>
@@ -5879,45 +4428,21 @@
         <w:rPr>
           <w:b/>
         </w:rPr>
-        <w:t>n</w:t>
-      </w:r>
-      <w:r>
-        <w:rPr>
-          <w:b/>
-        </w:rPr>
-        <w:t>ế</w:t>
-      </w:r>
-      <w:r>
-        <w:rPr>
-          <w:b/>
-        </w:rPr>
-        <w:t>u</w:t>
-      </w:r>
-      <w:proofErr w:type="spellEnd"/>
-      <w:r>
-        <w:rPr>
-          <w:b/>
-        </w:rPr>
-        <w:t xml:space="preserve"> </w:t>
-      </w:r>
-      <w:proofErr w:type="spellStart"/>
-      <w:r>
-        <w:rPr>
-          <w:b/>
-        </w:rPr>
-        <w:t>đi</w:t>
-      </w:r>
-      <w:r>
-        <w:rPr>
-          <w:b/>
-        </w:rPr>
-        <w:t>ể</w:t>
-      </w:r>
-      <w:r>
-        <w:rPr>
-          <w:b/>
-        </w:rPr>
-        <w:t>m</w:t>
+        <w:t>nếu</w:t>
+      </w:r>
+      <w:proofErr w:type="spellEnd"/>
+      <w:r>
+        <w:rPr>
+          <w:b/>
+        </w:rPr>
+        <w:t xml:space="preserve"> </w:t>
+      </w:r>
+      <w:proofErr w:type="spellStart"/>
+      <w:r>
+        <w:rPr>
+          <w:b/>
+        </w:rPr>
+        <w:t>điểm</w:t>
       </w:r>
       <w:proofErr w:type="spellEnd"/>
       <w:r>
@@ -5945,13 +4470,7 @@
         <w:rPr>
           <w:b/>
         </w:rPr>
-        <w:t>ch</w:t>
-      </w:r>
-      <w:r>
-        <w:rPr>
-          <w:b/>
-        </w:rPr>
-        <w:t>ữ</w:t>
+        <w:t>chữ</w:t>
       </w:r>
       <w:proofErr w:type="spellEnd"/>
       <w:r>
@@ -5965,19 +4484,7 @@
         <w:rPr>
           <w:b/>
         </w:rPr>
-        <w:t>H</w:t>
-      </w:r>
-      <w:r>
-        <w:rPr>
-          <w:b/>
-        </w:rPr>
-        <w:t>ọ</w:t>
-      </w:r>
-      <w:r>
-        <w:rPr>
-          <w:b/>
-        </w:rPr>
-        <w:t>c</w:t>
+        <w:t>Học</w:t>
       </w:r>
       <w:proofErr w:type="spellEnd"/>
       <w:r>
@@ -6012,45 +4519,21 @@
         <w:rPr>
           <w:b/>
         </w:rPr>
-        <w:t>ngư</w:t>
-      </w:r>
-      <w:r>
-        <w:rPr>
-          <w:b/>
-        </w:rPr>
-        <w:t>ợ</w:t>
-      </w:r>
-      <w:r>
-        <w:rPr>
-          <w:b/>
-        </w:rPr>
-        <w:t>c</w:t>
-      </w:r>
-      <w:proofErr w:type="spellEnd"/>
-      <w:r>
-        <w:rPr>
-          <w:b/>
-        </w:rPr>
-        <w:t xml:space="preserve"> </w:t>
-      </w:r>
-      <w:proofErr w:type="spellStart"/>
-      <w:r>
-        <w:rPr>
-          <w:b/>
-        </w:rPr>
-        <w:t>l</w:t>
-      </w:r>
-      <w:r>
-        <w:rPr>
-          <w:b/>
-        </w:rPr>
-        <w:t>ạ</w:t>
-      </w:r>
-      <w:r>
-        <w:rPr>
-          <w:b/>
-        </w:rPr>
-        <w:t>i</w:t>
+        <w:t>ngược</w:t>
+      </w:r>
+      <w:proofErr w:type="spellEnd"/>
+      <w:r>
+        <w:rPr>
+          <w:b/>
+        </w:rPr>
+        <w:t xml:space="preserve"> </w:t>
+      </w:r>
+      <w:proofErr w:type="spellStart"/>
+      <w:r>
+        <w:rPr>
+          <w:b/>
+        </w:rPr>
+        <w:t>lại</w:t>
       </w:r>
       <w:proofErr w:type="spellEnd"/>
       <w:r>
@@ -6078,13 +4561,7 @@
         <w:rPr>
           <w:b/>
         </w:rPr>
-        <w:t>ch</w:t>
-      </w:r>
-      <w:r>
-        <w:rPr>
-          <w:b/>
-        </w:rPr>
-        <w:t>ữ</w:t>
+        <w:t>chữ</w:t>
       </w:r>
       <w:proofErr w:type="spellEnd"/>
       <w:r>
@@ -6098,19 +4575,7 @@
         <w:rPr>
           <w:b/>
         </w:rPr>
-        <w:t>H</w:t>
-      </w:r>
-      <w:r>
-        <w:rPr>
-          <w:b/>
-        </w:rPr>
-        <w:t>ọ</w:t>
-      </w:r>
-      <w:r>
-        <w:rPr>
-          <w:b/>
-        </w:rPr>
-        <w:t>c</w:t>
+        <w:t>Học</w:t>
       </w:r>
       <w:proofErr w:type="spellEnd"/>
       <w:r>
@@ -6172,13 +4637,7 @@
             </w:r>
             <w:proofErr w:type="spellStart"/>
             <w:r>
-              <w:t>Nh</w:t>
-            </w:r>
-            <w:r>
-              <w:t>ậ</w:t>
-            </w:r>
-            <w:r>
-              <w:t>p</w:t>
+              <w:t>Nhập</w:t>
             </w:r>
             <w:proofErr w:type="spellEnd"/>
             <w:r>
@@ -6194,13 +4653,7 @@
             </w:r>
             <w:proofErr w:type="spellStart"/>
             <w:r>
-              <w:t>đi</w:t>
-            </w:r>
-            <w:r>
-              <w:t>ể</w:t>
-            </w:r>
-            <w:r>
-              <w:t>m</w:t>
+              <w:t>điểm</w:t>
             </w:r>
             <w:proofErr w:type="spellEnd"/>
             <w:r>
@@ -6208,10 +4661,7 @@
             </w:r>
             <w:proofErr w:type="spellStart"/>
             <w:r>
-              <w:t>s</w:t>
-            </w:r>
-            <w:r>
-              <w:t>ố</w:t>
+              <w:t>số</w:t>
             </w:r>
             <w:proofErr w:type="spellEnd"/>
             <w:r>
@@ -6224,13 +4674,7 @@
             </w:r>
             <w:proofErr w:type="spellStart"/>
             <w:r>
-              <w:t>Đi</w:t>
-            </w:r>
-            <w:r>
-              <w:t>ể</w:t>
-            </w:r>
-            <w:r>
-              <w:t>m</w:t>
+              <w:t>Điểm</w:t>
             </w:r>
             <w:proofErr w:type="spellEnd"/>
             <w:r>
@@ -6238,10 +4682,7 @@
             </w:r>
             <w:proofErr w:type="spellStart"/>
             <w:r>
-              <w:t>s</w:t>
-            </w:r>
-            <w:r>
-              <w:t>ố</w:t>
+              <w:t>số</w:t>
             </w:r>
             <w:proofErr w:type="spellEnd"/>
             <w:r>
@@ -6251,23 +4692,11 @@
           <w:p>
             <w:r>
               <w:tab/>
-              <w:t>IN DÒNG CH</w:t>
-            </w:r>
-            <w:r>
-              <w:t>Ữ</w:t>
-            </w:r>
-            <w:r>
-              <w:t xml:space="preserve">  (</w:t>
-            </w:r>
-            <w:proofErr w:type="spellStart"/>
-            <w:r>
-              <w:t>H</w:t>
-            </w:r>
-            <w:r>
-              <w:t>ọ</w:t>
-            </w:r>
-            <w:r>
-              <w:t>c</w:t>
+              <w:t>IN DÒNG CHỮ  (</w:t>
+            </w:r>
+            <w:proofErr w:type="spellStart"/>
+            <w:r>
+              <w:t>Học</w:t>
             </w:r>
             <w:proofErr w:type="spellEnd"/>
             <w:r>
@@ -6275,13 +4704,7 @@
             </w:r>
             <w:proofErr w:type="spellStart"/>
             <w:r>
-              <w:t>gi</w:t>
-            </w:r>
-            <w:r>
-              <w:t>ỏ</w:t>
-            </w:r>
-            <w:r>
-              <w:t>i</w:t>
+              <w:t>giỏi</w:t>
             </w:r>
             <w:proofErr w:type="spellEnd"/>
             <w:r>
@@ -6300,13 +4723,7 @@
             </w:r>
             <w:proofErr w:type="spellStart"/>
             <w:r>
-              <w:t>Đi</w:t>
-            </w:r>
-            <w:r>
-              <w:t>ế</w:t>
-            </w:r>
-            <w:r>
-              <w:t>m</w:t>
+              <w:t>Điếm</w:t>
             </w:r>
             <w:proofErr w:type="spellEnd"/>
             <w:r>
@@ -6314,10 +4731,7 @@
             </w:r>
             <w:proofErr w:type="spellStart"/>
             <w:r>
-              <w:t>s</w:t>
-            </w:r>
-            <w:r>
-              <w:t>ố</w:t>
+              <w:t>số</w:t>
             </w:r>
             <w:proofErr w:type="spellEnd"/>
             <w:r>
@@ -6330,23 +4744,11 @@
             </w:r>
             <w:r>
               <w:tab/>
-              <w:t>IN DÒNG CH</w:t>
-            </w:r>
-            <w:r>
-              <w:t>Ữ</w:t>
-            </w:r>
-            <w:r>
-              <w:t xml:space="preserve"> (</w:t>
-            </w:r>
-            <w:proofErr w:type="spellStart"/>
-            <w:r>
-              <w:t>H</w:t>
-            </w:r>
-            <w:r>
-              <w:t>ọ</w:t>
-            </w:r>
-            <w:r>
-              <w:t>c</w:t>
+              <w:t>IN DÒNG CHỮ (</w:t>
+            </w:r>
+            <w:proofErr w:type="spellStart"/>
+            <w:r>
+              <w:t>Học</w:t>
             </w:r>
             <w:proofErr w:type="spellEnd"/>
             <w:r>
@@ -6373,23 +4775,11 @@
             </w:r>
             <w:r>
               <w:tab/>
-              <w:t>IN DÒNG CH</w:t>
-            </w:r>
-            <w:r>
-              <w:t>Ữ</w:t>
-            </w:r>
-            <w:r>
-              <w:t xml:space="preserve"> (</w:t>
-            </w:r>
-            <w:proofErr w:type="spellStart"/>
-            <w:r>
-              <w:t>H</w:t>
-            </w:r>
-            <w:r>
-              <w:t>ọ</w:t>
-            </w:r>
-            <w:r>
-              <w:t>c</w:t>
+              <w:t>IN DÒNG CHỮ (</w:t>
+            </w:r>
+            <w:proofErr w:type="spellStart"/>
+            <w:r>
+              <w:t>Học</w:t>
             </w:r>
             <w:proofErr w:type="spellEnd"/>
             <w:r>

</xml_diff>